<commit_message>
Updated Progress Report references
</commit_message>
<xml_diff>
--- a/Progress Report/References.docx
+++ b/Progress Report/References.docx
@@ -122,11 +122,19 @@
           <w:b/>
         </w:rPr>
       </w:pPr>
+      <w:proofErr w:type="spellStart"/>
       <w:r>
         <w:rPr>
           <w:b/>
         </w:rPr>
-        <w:t>Quickstart Guide</w:t>
+        <w:t>Quickstart</w:t>
+      </w:r>
+      <w:proofErr w:type="spellEnd"/>
+      <w:r>
+        <w:rPr>
+          <w:b/>
+        </w:rPr>
+        <w:t xml:space="preserve"> Guide</w:t>
       </w:r>
     </w:p>
     <w:p>
@@ -601,13 +609,23 @@
       <w:r>
         <w:t xml:space="preserve"> (#</w:t>
       </w:r>
+      <w:proofErr w:type="spellStart"/>
       <w:proofErr w:type="gramStart"/>
       <w:r>
         <w:t>tdy</w:t>
       </w:r>
+      <w:proofErr w:type="spellEnd"/>
       <w:proofErr w:type="gramEnd"/>
       <w:r>
-        <w:t>, #tmr, etc.)</w:t>
+        <w:t>, #</w:t>
+      </w:r>
+      <w:proofErr w:type="spellStart"/>
+      <w:r>
+        <w:t>tmr</w:t>
+      </w:r>
+      <w:proofErr w:type="spellEnd"/>
+      <w:r>
+        <w:t>, etc.)</w:t>
       </w:r>
     </w:p>
     <w:p>
@@ -643,7 +661,13 @@
         </w:numPr>
       </w:pPr>
       <w:r>
-        <w:t xml:space="preserve">Gramatically correct </w:t>
+        <w:t>Gra</w:t>
+      </w:r>
+      <w:r>
+        <w:t>m</w:t>
+      </w:r>
+      <w:r>
+        <w:t xml:space="preserve">matically correct </w:t>
       </w:r>
       <w:r>
         <w:t xml:space="preserve">date listing </w:t>
@@ -797,14 +821,8 @@
           <w:ilvl w:val="0"/>
           <w:numId w:val="9"/>
         </w:numPr>
-        <w:rPr>
-          <w:b/>
-        </w:rPr>
-      </w:pPr>
-      <w:r>
-        <w:rPr>
-          <w:b/>
-        </w:rPr>
+      </w:pPr>
+      <w:r>
         <w:t>Sort based on date</w:t>
       </w:r>
     </w:p>
@@ -1025,9 +1043,11 @@
       </w:r>
     </w:p>
     <w:p>
+      <w:proofErr w:type="spellStart"/>
       <w:r>
         <w:t>PrettyTime</w:t>
       </w:r>
+      <w:proofErr w:type="spellEnd"/>
     </w:p>
     <w:p>
       <w:pPr>
@@ -1050,7 +1070,15 @@
         </w:numPr>
       </w:pPr>
       <w:r>
-        <w:t>Is not able to reliably parse strings of information correctly (partial match issues, grouping issues, etc.)</w:t>
+        <w:t xml:space="preserve">Is not able to reliably </w:t>
+      </w:r>
+      <w:proofErr w:type="spellStart"/>
+      <w:r>
+        <w:t>parse</w:t>
+      </w:r>
+      <w:proofErr w:type="spellEnd"/>
+      <w:r>
+        <w:t xml:space="preserve"> strings of information correctly (partial match issues, grouping issues, etc.)</w:t>
       </w:r>
     </w:p>
     <w:p>
@@ -1160,9 +1188,11 @@
           <w:numId w:val="11"/>
         </w:numPr>
       </w:pPr>
+      <w:proofErr w:type="spellStart"/>
       <w:r>
         <w:t>TaskBuilder</w:t>
       </w:r>
+      <w:proofErr w:type="spellEnd"/>
     </w:p>
     <w:p>
       <w:pPr>
@@ -1172,9 +1202,11 @@
           <w:numId w:val="11"/>
         </w:numPr>
       </w:pPr>
+      <w:proofErr w:type="spellStart"/>
       <w:r>
         <w:t>ListProcessor</w:t>
       </w:r>
+      <w:proofErr w:type="spellEnd"/>
     </w:p>
     <w:p>
       <w:pPr>
@@ -1252,9 +1284,11 @@
           <w:numId w:val="11"/>
         </w:numPr>
       </w:pPr>
+      <w:proofErr w:type="spellStart"/>
       <w:r>
         <w:t>TaskBuilder</w:t>
       </w:r>
+      <w:proofErr w:type="spellEnd"/>
     </w:p>
     <w:p>
       <w:pPr>
@@ -1264,9 +1298,11 @@
           <w:numId w:val="11"/>
         </w:numPr>
       </w:pPr>
+      <w:proofErr w:type="spellStart"/>
       <w:r>
         <w:t>LogicalStorageSystem</w:t>
       </w:r>
+      <w:proofErr w:type="spellEnd"/>
     </w:p>
     <w:p>
       <w:pPr>
@@ -1276,9 +1312,11 @@
           <w:numId w:val="11"/>
         </w:numPr>
       </w:pPr>
+      <w:proofErr w:type="spellStart"/>
       <w:r>
         <w:t>ActionSystem</w:t>
       </w:r>
+      <w:proofErr w:type="spellEnd"/>
     </w:p>
     <w:p>
       <w:pPr>
@@ -1288,9 +1326,11 @@
           <w:numId w:val="11"/>
         </w:numPr>
       </w:pPr>
+      <w:proofErr w:type="spellStart"/>
       <w:r>
         <w:t>HintSystem</w:t>
       </w:r>
+      <w:proofErr w:type="spellEnd"/>
     </w:p>
     <w:p>
       <w:pPr>
@@ -1300,9 +1340,11 @@
           <w:numId w:val="11"/>
         </w:numPr>
       </w:pPr>
+      <w:proofErr w:type="spellStart"/>
       <w:r>
         <w:t>ListProcessor</w:t>
       </w:r>
+      <w:proofErr w:type="spellEnd"/>
     </w:p>
     <w:p>
       <w:pPr>
@@ -1379,6 +1421,11 @@
       <w:r>
         <w:lastRenderedPageBreak/>
         <w:t>Projected Milestones (based on GitHub issue tracker)</w:t>
+      </w:r>
+    </w:p>
+    <w:p>
+      <w:r>
+        <w:t>(Bolded denotes complete)</w:t>
       </w:r>
     </w:p>
     <w:tbl>
@@ -1388,13 +1435,13 @@
         <w:tblLook w:val="04A0" w:firstRow="1" w:lastRow="0" w:firstColumn="1" w:lastColumn="0" w:noHBand="0" w:noVBand="1"/>
       </w:tblPr>
       <w:tblGrid>
-        <w:gridCol w:w="1031"/>
-        <w:gridCol w:w="653"/>
-        <w:gridCol w:w="3051"/>
-        <w:gridCol w:w="2976"/>
-        <w:gridCol w:w="3444"/>
+        <w:gridCol w:w="1041"/>
+        <w:gridCol w:w="727"/>
+        <w:gridCol w:w="3027"/>
+        <w:gridCol w:w="2961"/>
+        <w:gridCol w:w="3387"/>
         <w:gridCol w:w="761"/>
-        <w:gridCol w:w="1034"/>
+        <w:gridCol w:w="1046"/>
       </w:tblGrid>
       <w:tr>
         <w:tc>
@@ -1539,12 +1586,14 @@
           <w:p>
             <w:pPr>
               <w:rPr>
-                <w:sz w:val="16"/>
-                <w:szCs w:val="16"/>
-              </w:rPr>
-            </w:pPr>
-            <w:r>
-              <w:rPr>
+                <w:b/>
+                <w:sz w:val="16"/>
+                <w:szCs w:val="16"/>
+              </w:rPr>
+            </w:pPr>
+            <w:r>
+              <w:rPr>
+                <w:b/>
                 <w:sz w:val="16"/>
                 <w:szCs w:val="16"/>
               </w:rPr>
@@ -1560,16 +1609,26 @@
           <w:p>
             <w:pPr>
               <w:rPr>
-                <w:sz w:val="16"/>
-                <w:szCs w:val="16"/>
-              </w:rPr>
-            </w:pPr>
-            <w:r>
-              <w:rPr>
+                <w:b/>
+                <w:sz w:val="16"/>
+                <w:szCs w:val="16"/>
+              </w:rPr>
+            </w:pPr>
+            <w:r>
+              <w:rPr>
+                <w:b/>
                 <w:sz w:val="16"/>
                 <w:szCs w:val="16"/>
               </w:rPr>
               <w:t>Design</w:t>
+            </w:r>
+            <w:r>
+              <w:rPr>
+                <w:b/>
+                <w:sz w:val="16"/>
+                <w:szCs w:val="16"/>
+              </w:rPr>
+              <w:t xml:space="preserve"> Phase</w:t>
             </w:r>
           </w:p>
         </w:tc>
@@ -1585,12 +1644,14 @@
                 <w:numId w:val="6"/>
               </w:numPr>
               <w:rPr>
-                <w:sz w:val="16"/>
-                <w:szCs w:val="16"/>
-              </w:rPr>
-            </w:pPr>
-            <w:r>
-              <w:rPr>
+                <w:b/>
+                <w:sz w:val="16"/>
+                <w:szCs w:val="16"/>
+              </w:rPr>
+            </w:pPr>
+            <w:r>
+              <w:rPr>
+                <w:b/>
                 <w:sz w:val="16"/>
                 <w:szCs w:val="16"/>
               </w:rPr>
@@ -1605,12 +1666,14 @@
                 <w:numId w:val="6"/>
               </w:numPr>
               <w:rPr>
-                <w:sz w:val="16"/>
-                <w:szCs w:val="16"/>
-              </w:rPr>
-            </w:pPr>
-            <w:r>
-              <w:rPr>
+                <w:b/>
+                <w:sz w:val="16"/>
+                <w:szCs w:val="16"/>
+              </w:rPr>
+            </w:pPr>
+            <w:r>
+              <w:rPr>
+                <w:b/>
                 <w:sz w:val="16"/>
                 <w:szCs w:val="16"/>
               </w:rPr>
@@ -1625,12 +1688,14 @@
                 <w:numId w:val="6"/>
               </w:numPr>
               <w:rPr>
-                <w:sz w:val="16"/>
-                <w:szCs w:val="16"/>
-              </w:rPr>
-            </w:pPr>
-            <w:r>
-              <w:rPr>
+                <w:b/>
+                <w:sz w:val="16"/>
+                <w:szCs w:val="16"/>
+              </w:rPr>
+            </w:pPr>
+            <w:r>
+              <w:rPr>
+                <w:b/>
                 <w:sz w:val="16"/>
                 <w:szCs w:val="16"/>
               </w:rPr>
@@ -1645,12 +1710,14 @@
                 <w:numId w:val="6"/>
               </w:numPr>
               <w:rPr>
-                <w:sz w:val="16"/>
-                <w:szCs w:val="16"/>
-              </w:rPr>
-            </w:pPr>
-            <w:r>
-              <w:rPr>
+                <w:b/>
+                <w:sz w:val="16"/>
+                <w:szCs w:val="16"/>
+              </w:rPr>
+            </w:pPr>
+            <w:r>
+              <w:rPr>
+                <w:b/>
                 <w:sz w:val="16"/>
                 <w:szCs w:val="16"/>
               </w:rPr>
@@ -1665,16 +1732,34 @@
                 <w:numId w:val="6"/>
               </w:numPr>
               <w:rPr>
-                <w:sz w:val="16"/>
-                <w:szCs w:val="16"/>
-              </w:rPr>
-            </w:pPr>
-            <w:r>
-              <w:rPr>
-                <w:sz w:val="16"/>
-                <w:szCs w:val="16"/>
-              </w:rPr>
-              <w:t>Task autonumbering (relative system)</w:t>
+                <w:b/>
+                <w:sz w:val="16"/>
+                <w:szCs w:val="16"/>
+              </w:rPr>
+            </w:pPr>
+            <w:r>
+              <w:rPr>
+                <w:b/>
+                <w:sz w:val="16"/>
+                <w:szCs w:val="16"/>
+              </w:rPr>
+              <w:t>Task auto</w:t>
+            </w:r>
+            <w:r>
+              <w:rPr>
+                <w:b/>
+                <w:sz w:val="16"/>
+                <w:szCs w:val="16"/>
+              </w:rPr>
+              <w:t xml:space="preserve"> </w:t>
+            </w:r>
+            <w:r>
+              <w:rPr>
+                <w:b/>
+                <w:sz w:val="16"/>
+                <w:szCs w:val="16"/>
+              </w:rPr>
+              <w:t>numbering (relative system)</w:t>
             </w:r>
           </w:p>
         </w:tc>
@@ -1690,12 +1775,14 @@
                 <w:numId w:val="6"/>
               </w:numPr>
               <w:rPr>
-                <w:sz w:val="16"/>
-                <w:szCs w:val="16"/>
-              </w:rPr>
-            </w:pPr>
-            <w:r>
-              <w:rPr>
+                <w:b/>
+                <w:sz w:val="16"/>
+                <w:szCs w:val="16"/>
+              </w:rPr>
+            </w:pPr>
+            <w:r>
+              <w:rPr>
+                <w:b/>
                 <w:sz w:val="16"/>
                 <w:szCs w:val="16"/>
               </w:rPr>
@@ -1710,12 +1797,14 @@
                 <w:numId w:val="6"/>
               </w:numPr>
               <w:rPr>
-                <w:sz w:val="16"/>
-                <w:szCs w:val="16"/>
-              </w:rPr>
-            </w:pPr>
-            <w:r>
-              <w:rPr>
+                <w:b/>
+                <w:sz w:val="16"/>
+                <w:szCs w:val="16"/>
+              </w:rPr>
+            </w:pPr>
+            <w:r>
+              <w:rPr>
+                <w:b/>
                 <w:sz w:val="16"/>
                 <w:szCs w:val="16"/>
               </w:rPr>
@@ -1735,12 +1824,14 @@
                 <w:numId w:val="6"/>
               </w:numPr>
               <w:rPr>
-                <w:sz w:val="16"/>
-                <w:szCs w:val="16"/>
-              </w:rPr>
-            </w:pPr>
-            <w:r>
-              <w:rPr>
+                <w:b/>
+                <w:sz w:val="16"/>
+                <w:szCs w:val="16"/>
+              </w:rPr>
+            </w:pPr>
+            <w:r>
+              <w:rPr>
+                <w:b/>
                 <w:sz w:val="16"/>
                 <w:szCs w:val="16"/>
               </w:rPr>
@@ -1755,16 +1846,28 @@
                 <w:numId w:val="6"/>
               </w:numPr>
               <w:rPr>
-                <w:sz w:val="16"/>
-                <w:szCs w:val="16"/>
-              </w:rPr>
-            </w:pPr>
-            <w:r>
-              <w:rPr>
-                <w:sz w:val="16"/>
-                <w:szCs w:val="16"/>
-              </w:rPr>
-              <w:t>Quickstart Guide</w:t>
+                <w:b/>
+                <w:sz w:val="16"/>
+                <w:szCs w:val="16"/>
+              </w:rPr>
+            </w:pPr>
+            <w:proofErr w:type="spellStart"/>
+            <w:r>
+              <w:rPr>
+                <w:b/>
+                <w:sz w:val="16"/>
+                <w:szCs w:val="16"/>
+              </w:rPr>
+              <w:t>Quickstart</w:t>
+            </w:r>
+            <w:proofErr w:type="spellEnd"/>
+            <w:r>
+              <w:rPr>
+                <w:b/>
+                <w:sz w:val="16"/>
+                <w:szCs w:val="16"/>
+              </w:rPr>
+              <w:t xml:space="preserve"> Guide</w:t>
             </w:r>
           </w:p>
           <w:p>
@@ -1957,12 +2060,14 @@
           <w:p>
             <w:pPr>
               <w:rPr>
-                <w:sz w:val="16"/>
-                <w:szCs w:val="16"/>
-              </w:rPr>
-            </w:pPr>
-            <w:r>
-              <w:rPr>
+                <w:b/>
+                <w:sz w:val="16"/>
+                <w:szCs w:val="16"/>
+              </w:rPr>
+            </w:pPr>
+            <w:r>
+              <w:rPr>
+                <w:b/>
                 <w:sz w:val="16"/>
                 <w:szCs w:val="16"/>
               </w:rPr>
@@ -1978,12 +2083,14 @@
           <w:p>
             <w:pPr>
               <w:rPr>
-                <w:sz w:val="16"/>
-                <w:szCs w:val="16"/>
-              </w:rPr>
-            </w:pPr>
-            <w:r>
-              <w:rPr>
+                <w:b/>
+                <w:sz w:val="16"/>
+                <w:szCs w:val="16"/>
+              </w:rPr>
+            </w:pPr>
+            <w:r>
+              <w:rPr>
+                <w:b/>
                 <w:sz w:val="16"/>
                 <w:szCs w:val="16"/>
               </w:rPr>
@@ -2000,12 +2107,14 @@
           <w:p>
             <w:pPr>
               <w:rPr>
-                <w:sz w:val="16"/>
-                <w:szCs w:val="16"/>
-              </w:rPr>
-            </w:pPr>
-            <w:r>
-              <w:rPr>
+                <w:b/>
+                <w:sz w:val="16"/>
+                <w:szCs w:val="16"/>
+              </w:rPr>
+            </w:pPr>
+            <w:r>
+              <w:rPr>
+                <w:b/>
                 <w:sz w:val="16"/>
                 <w:szCs w:val="16"/>
               </w:rPr>
@@ -2023,6 +2132,7 @@
               <w:pStyle w:val="ListParagraph"/>
               <w:ind w:left="2160"/>
               <w:rPr>
+                <w:b/>
                 <w:sz w:val="16"/>
                 <w:szCs w:val="16"/>
               </w:rPr>
@@ -2041,12 +2151,14 @@
                 <w:numId w:val="1"/>
               </w:numPr>
               <w:rPr>
-                <w:sz w:val="16"/>
-                <w:szCs w:val="16"/>
-              </w:rPr>
-            </w:pPr>
-            <w:r>
-              <w:rPr>
+                <w:b/>
+                <w:sz w:val="16"/>
+                <w:szCs w:val="16"/>
+              </w:rPr>
+            </w:pPr>
+            <w:r>
+              <w:rPr>
+                <w:b/>
                 <w:sz w:val="16"/>
                 <w:szCs w:val="16"/>
               </w:rPr>
@@ -2061,12 +2173,14 @@
                 <w:numId w:val="1"/>
               </w:numPr>
               <w:rPr>
-                <w:sz w:val="16"/>
-                <w:szCs w:val="16"/>
-              </w:rPr>
-            </w:pPr>
-            <w:r>
-              <w:rPr>
+                <w:b/>
+                <w:sz w:val="16"/>
+                <w:szCs w:val="16"/>
+              </w:rPr>
+            </w:pPr>
+            <w:r>
+              <w:rPr>
+                <w:b/>
                 <w:sz w:val="16"/>
                 <w:szCs w:val="16"/>
               </w:rPr>
@@ -2081,12 +2195,14 @@
                 <w:numId w:val="1"/>
               </w:numPr>
               <w:rPr>
-                <w:sz w:val="16"/>
-                <w:szCs w:val="16"/>
-              </w:rPr>
-            </w:pPr>
-            <w:r>
-              <w:rPr>
+                <w:b/>
+                <w:sz w:val="16"/>
+                <w:szCs w:val="16"/>
+              </w:rPr>
+            </w:pPr>
+            <w:r>
+              <w:rPr>
+                <w:b/>
                 <w:sz w:val="16"/>
                 <w:szCs w:val="16"/>
               </w:rPr>
@@ -2106,12 +2222,14 @@
                 <w:numId w:val="1"/>
               </w:numPr>
               <w:rPr>
-                <w:sz w:val="16"/>
-                <w:szCs w:val="16"/>
-              </w:rPr>
-            </w:pPr>
-            <w:r>
-              <w:rPr>
+                <w:b/>
+                <w:sz w:val="16"/>
+                <w:szCs w:val="16"/>
+              </w:rPr>
+            </w:pPr>
+            <w:r>
+              <w:rPr>
+                <w:b/>
                 <w:sz w:val="16"/>
                 <w:szCs w:val="16"/>
               </w:rPr>
@@ -2126,12 +2244,14 @@
                 <w:numId w:val="1"/>
               </w:numPr>
               <w:rPr>
-                <w:sz w:val="16"/>
-                <w:szCs w:val="16"/>
-              </w:rPr>
-            </w:pPr>
-            <w:r>
-              <w:rPr>
+                <w:b/>
+                <w:sz w:val="16"/>
+                <w:szCs w:val="16"/>
+              </w:rPr>
+            </w:pPr>
+            <w:r>
+              <w:rPr>
+                <w:b/>
                 <w:sz w:val="16"/>
                 <w:szCs w:val="16"/>
               </w:rPr>
@@ -2146,12 +2266,14 @@
                 <w:numId w:val="1"/>
               </w:numPr>
               <w:rPr>
-                <w:sz w:val="16"/>
-                <w:szCs w:val="16"/>
-              </w:rPr>
-            </w:pPr>
-            <w:r>
-              <w:rPr>
+                <w:b/>
+                <w:sz w:val="16"/>
+                <w:szCs w:val="16"/>
+              </w:rPr>
+            </w:pPr>
+            <w:r>
+              <w:rPr>
+                <w:b/>
                 <w:sz w:val="16"/>
                 <w:szCs w:val="16"/>
               </w:rPr>
@@ -2166,12 +2288,14 @@
                 <w:numId w:val="1"/>
               </w:numPr>
               <w:rPr>
-                <w:sz w:val="16"/>
-                <w:szCs w:val="16"/>
-              </w:rPr>
-            </w:pPr>
-            <w:r>
-              <w:rPr>
+                <w:b/>
+                <w:sz w:val="16"/>
+                <w:szCs w:val="16"/>
+              </w:rPr>
+            </w:pPr>
+            <w:r>
+              <w:rPr>
+                <w:b/>
                 <w:sz w:val="16"/>
                 <w:szCs w:val="16"/>
               </w:rPr>
@@ -2191,12 +2315,14 @@
                 <w:numId w:val="1"/>
               </w:numPr>
               <w:rPr>
-                <w:sz w:val="16"/>
-                <w:szCs w:val="16"/>
-              </w:rPr>
-            </w:pPr>
-            <w:r>
-              <w:rPr>
+                <w:b/>
+                <w:sz w:val="16"/>
+                <w:szCs w:val="16"/>
+              </w:rPr>
+            </w:pPr>
+            <w:r>
+              <w:rPr>
+                <w:b/>
                 <w:sz w:val="16"/>
                 <w:szCs w:val="16"/>
               </w:rPr>
@@ -2211,12 +2337,14 @@
                 <w:numId w:val="1"/>
               </w:numPr>
               <w:rPr>
-                <w:sz w:val="16"/>
-                <w:szCs w:val="16"/>
-              </w:rPr>
-            </w:pPr>
-            <w:r>
-              <w:rPr>
+                <w:b/>
+                <w:sz w:val="16"/>
+                <w:szCs w:val="16"/>
+              </w:rPr>
+            </w:pPr>
+            <w:r>
+              <w:rPr>
+                <w:b/>
                 <w:sz w:val="16"/>
                 <w:szCs w:val="16"/>
               </w:rPr>
@@ -2231,12 +2359,14 @@
                 <w:numId w:val="1"/>
               </w:numPr>
               <w:rPr>
-                <w:sz w:val="16"/>
-                <w:szCs w:val="16"/>
-              </w:rPr>
-            </w:pPr>
-            <w:r>
-              <w:rPr>
+                <w:b/>
+                <w:sz w:val="16"/>
+                <w:szCs w:val="16"/>
+              </w:rPr>
+            </w:pPr>
+            <w:r>
+              <w:rPr>
+                <w:b/>
                 <w:sz w:val="16"/>
                 <w:szCs w:val="16"/>
               </w:rPr>
@@ -2251,12 +2381,14 @@
                 <w:numId w:val="1"/>
               </w:numPr>
               <w:rPr>
-                <w:sz w:val="16"/>
-                <w:szCs w:val="16"/>
-              </w:rPr>
-            </w:pPr>
-            <w:r>
-              <w:rPr>
+                <w:b/>
+                <w:sz w:val="16"/>
+                <w:szCs w:val="16"/>
+              </w:rPr>
+            </w:pPr>
+            <w:r>
+              <w:rPr>
+                <w:b/>
                 <w:sz w:val="16"/>
                 <w:szCs w:val="16"/>
               </w:rPr>
@@ -2271,12 +2403,14 @@
                 <w:numId w:val="1"/>
               </w:numPr>
               <w:rPr>
-                <w:sz w:val="16"/>
-                <w:szCs w:val="16"/>
-              </w:rPr>
-            </w:pPr>
-            <w:r>
-              <w:rPr>
+                <w:b/>
+                <w:sz w:val="16"/>
+                <w:szCs w:val="16"/>
+              </w:rPr>
+            </w:pPr>
+            <w:r>
+              <w:rPr>
+                <w:b/>
                 <w:sz w:val="16"/>
                 <w:szCs w:val="16"/>
               </w:rPr>
@@ -2291,12 +2425,14 @@
                 <w:numId w:val="1"/>
               </w:numPr>
               <w:rPr>
-                <w:sz w:val="16"/>
-                <w:szCs w:val="16"/>
-              </w:rPr>
-            </w:pPr>
-            <w:r>
-              <w:rPr>
+                <w:b/>
+                <w:sz w:val="16"/>
+                <w:szCs w:val="16"/>
+              </w:rPr>
+            </w:pPr>
+            <w:r>
+              <w:rPr>
+                <w:b/>
                 <w:sz w:val="16"/>
                 <w:szCs w:val="16"/>
               </w:rPr>
@@ -2311,17 +2447,21 @@
                 <w:numId w:val="1"/>
               </w:numPr>
               <w:rPr>
-                <w:sz w:val="16"/>
-                <w:szCs w:val="16"/>
-              </w:rPr>
-            </w:pPr>
-            <w:r>
-              <w:rPr>
+                <w:b/>
+                <w:sz w:val="16"/>
+                <w:szCs w:val="16"/>
+              </w:rPr>
+            </w:pPr>
+            <w:r>
+              <w:rPr>
+                <w:b/>
                 <w:sz w:val="16"/>
                 <w:szCs w:val="16"/>
               </w:rPr>
               <w:t>Manual ignore system</w:t>
             </w:r>
+            <w:bookmarkStart w:id="0" w:name="_GoBack"/>
+            <w:bookmarkEnd w:id="0"/>
           </w:p>
           <w:p>
             <w:pPr>
@@ -2352,6 +2492,7 @@
           <w:p>
             <w:pPr>
               <w:rPr>
+                <w:b/>
                 <w:sz w:val="16"/>
                 <w:szCs w:val="16"/>
               </w:rPr>
@@ -2366,6 +2507,7 @@
           <w:p>
             <w:pPr>
               <w:rPr>
+                <w:b/>
                 <w:sz w:val="16"/>
                 <w:szCs w:val="16"/>
               </w:rPr>
@@ -2381,12 +2523,14 @@
           <w:p>
             <w:pPr>
               <w:rPr>
-                <w:sz w:val="16"/>
-                <w:szCs w:val="16"/>
-              </w:rPr>
-            </w:pPr>
-            <w:r>
-              <w:rPr>
+                <w:b/>
+                <w:sz w:val="16"/>
+                <w:szCs w:val="16"/>
+              </w:rPr>
+            </w:pPr>
+            <w:r>
+              <w:rPr>
+                <w:b/>
                 <w:sz w:val="16"/>
                 <w:szCs w:val="16"/>
               </w:rPr>
@@ -2402,6 +2546,7 @@
           <w:p>
             <w:pPr>
               <w:rPr>
+                <w:b/>
                 <w:sz w:val="16"/>
                 <w:szCs w:val="16"/>
               </w:rPr>
@@ -2420,12 +2565,14 @@
                 <w:numId w:val="1"/>
               </w:numPr>
               <w:rPr>
-                <w:sz w:val="16"/>
-                <w:szCs w:val="16"/>
-              </w:rPr>
-            </w:pPr>
-            <w:r>
-              <w:rPr>
+                <w:b/>
+                <w:sz w:val="16"/>
+                <w:szCs w:val="16"/>
+              </w:rPr>
+            </w:pPr>
+            <w:r>
+              <w:rPr>
+                <w:b/>
                 <w:sz w:val="16"/>
                 <w:szCs w:val="16"/>
               </w:rPr>
@@ -2465,6 +2612,7 @@
           <w:p>
             <w:pPr>
               <w:rPr>
+                <w:b/>
                 <w:sz w:val="16"/>
                 <w:szCs w:val="16"/>
               </w:rPr>
@@ -2479,6 +2627,7 @@
           <w:p>
             <w:pPr>
               <w:rPr>
+                <w:b/>
                 <w:sz w:val="16"/>
                 <w:szCs w:val="16"/>
               </w:rPr>
@@ -2493,6 +2642,7 @@
           <w:p>
             <w:pPr>
               <w:rPr>
+                <w:b/>
                 <w:sz w:val="16"/>
                 <w:szCs w:val="16"/>
               </w:rPr>
@@ -2508,12 +2658,14 @@
           <w:p>
             <w:pPr>
               <w:rPr>
-                <w:sz w:val="16"/>
-                <w:szCs w:val="16"/>
-              </w:rPr>
-            </w:pPr>
-            <w:r>
-              <w:rPr>
+                <w:b/>
+                <w:sz w:val="16"/>
+                <w:szCs w:val="16"/>
+              </w:rPr>
+            </w:pPr>
+            <w:r>
+              <w:rPr>
+                <w:b/>
                 <w:sz w:val="16"/>
                 <w:szCs w:val="16"/>
               </w:rPr>
@@ -2529,6 +2681,7 @@
           <w:p>
             <w:pPr>
               <w:rPr>
+                <w:b/>
                 <w:sz w:val="16"/>
                 <w:szCs w:val="16"/>
               </w:rPr>
@@ -2547,12 +2700,14 @@
                 <w:numId w:val="1"/>
               </w:numPr>
               <w:rPr>
-                <w:sz w:val="16"/>
-                <w:szCs w:val="16"/>
-              </w:rPr>
-            </w:pPr>
-            <w:r>
-              <w:rPr>
+                <w:b/>
+                <w:sz w:val="16"/>
+                <w:szCs w:val="16"/>
+              </w:rPr>
+            </w:pPr>
+            <w:r>
+              <w:rPr>
+                <w:b/>
                 <w:sz w:val="16"/>
                 <w:szCs w:val="16"/>
               </w:rPr>
@@ -2592,6 +2747,7 @@
           <w:p>
             <w:pPr>
               <w:rPr>
+                <w:b/>
                 <w:sz w:val="16"/>
                 <w:szCs w:val="16"/>
               </w:rPr>
@@ -2606,6 +2762,7 @@
           <w:p>
             <w:pPr>
               <w:rPr>
+                <w:b/>
                 <w:sz w:val="16"/>
                 <w:szCs w:val="16"/>
               </w:rPr>
@@ -2620,6 +2777,7 @@
           <w:p>
             <w:pPr>
               <w:rPr>
+                <w:b/>
                 <w:sz w:val="16"/>
                 <w:szCs w:val="16"/>
               </w:rPr>
@@ -2635,12 +2793,14 @@
           <w:p>
             <w:pPr>
               <w:rPr>
-                <w:sz w:val="16"/>
-                <w:szCs w:val="16"/>
-              </w:rPr>
-            </w:pPr>
-            <w:r>
-              <w:rPr>
+                <w:b/>
+                <w:sz w:val="16"/>
+                <w:szCs w:val="16"/>
+              </w:rPr>
+            </w:pPr>
+            <w:r>
+              <w:rPr>
+                <w:b/>
                 <w:sz w:val="16"/>
                 <w:szCs w:val="16"/>
               </w:rPr>
@@ -2656,6 +2816,7 @@
           <w:p>
             <w:pPr>
               <w:rPr>
+                <w:b/>
                 <w:sz w:val="16"/>
                 <w:szCs w:val="16"/>
               </w:rPr>
@@ -2674,12 +2835,14 @@
                 <w:numId w:val="1"/>
               </w:numPr>
               <w:rPr>
-                <w:sz w:val="16"/>
-                <w:szCs w:val="16"/>
-              </w:rPr>
-            </w:pPr>
-            <w:r>
-              <w:rPr>
+                <w:b/>
+                <w:sz w:val="16"/>
+                <w:szCs w:val="16"/>
+              </w:rPr>
+            </w:pPr>
+            <w:r>
+              <w:rPr>
+                <w:b/>
                 <w:sz w:val="16"/>
                 <w:szCs w:val="16"/>
               </w:rPr>
@@ -2694,6 +2857,7 @@
           <w:p>
             <w:pPr>
               <w:rPr>
+                <w:b/>
                 <w:sz w:val="16"/>
                 <w:szCs w:val="16"/>
               </w:rPr>
@@ -2712,12 +2876,14 @@
                 <w:numId w:val="1"/>
               </w:numPr>
               <w:rPr>
-                <w:sz w:val="16"/>
-                <w:szCs w:val="16"/>
-              </w:rPr>
-            </w:pPr>
-            <w:r>
-              <w:rPr>
+                <w:b/>
+                <w:sz w:val="16"/>
+                <w:szCs w:val="16"/>
+              </w:rPr>
+            </w:pPr>
+            <w:r>
+              <w:rPr>
+                <w:b/>
                 <w:sz w:val="16"/>
                 <w:szCs w:val="16"/>
               </w:rPr>
@@ -2733,6 +2899,7 @@
           <w:p>
             <w:pPr>
               <w:rPr>
+                <w:b/>
                 <w:sz w:val="16"/>
                 <w:szCs w:val="16"/>
               </w:rPr>
@@ -2747,6 +2914,7 @@
           <w:p>
             <w:pPr>
               <w:rPr>
+                <w:b/>
                 <w:sz w:val="16"/>
                 <w:szCs w:val="16"/>
               </w:rPr>
@@ -2762,12 +2930,14 @@
           <w:p>
             <w:pPr>
               <w:rPr>
-                <w:sz w:val="16"/>
-                <w:szCs w:val="16"/>
-              </w:rPr>
-            </w:pPr>
-            <w:r>
-              <w:rPr>
+                <w:b/>
+                <w:sz w:val="16"/>
+                <w:szCs w:val="16"/>
+              </w:rPr>
+            </w:pPr>
+            <w:r>
+              <w:rPr>
+                <w:b/>
                 <w:sz w:val="16"/>
                 <w:szCs w:val="16"/>
               </w:rPr>
@@ -2783,6 +2953,7 @@
           <w:p>
             <w:pPr>
               <w:rPr>
+                <w:b/>
                 <w:sz w:val="16"/>
                 <w:szCs w:val="16"/>
               </w:rPr>
@@ -2801,12 +2972,14 @@
                 <w:numId w:val="1"/>
               </w:numPr>
               <w:rPr>
-                <w:sz w:val="16"/>
-                <w:szCs w:val="16"/>
-              </w:rPr>
-            </w:pPr>
-            <w:r>
-              <w:rPr>
+                <w:b/>
+                <w:sz w:val="16"/>
+                <w:szCs w:val="16"/>
+              </w:rPr>
+            </w:pPr>
+            <w:r>
+              <w:rPr>
+                <w:b/>
                 <w:sz w:val="16"/>
                 <w:szCs w:val="16"/>
               </w:rPr>
@@ -2821,12 +2994,14 @@
                 <w:numId w:val="1"/>
               </w:numPr>
               <w:rPr>
-                <w:sz w:val="16"/>
-                <w:szCs w:val="16"/>
-              </w:rPr>
-            </w:pPr>
-            <w:r>
-              <w:rPr>
+                <w:b/>
+                <w:sz w:val="16"/>
+                <w:szCs w:val="16"/>
+              </w:rPr>
+            </w:pPr>
+            <w:r>
+              <w:rPr>
+                <w:b/>
                 <w:sz w:val="16"/>
                 <w:szCs w:val="16"/>
               </w:rPr>
@@ -2841,16 +3016,26 @@
                 <w:numId w:val="1"/>
               </w:numPr>
               <w:rPr>
-                <w:sz w:val="16"/>
-                <w:szCs w:val="16"/>
-              </w:rPr>
-            </w:pPr>
-            <w:r>
-              <w:rPr>
-                <w:sz w:val="16"/>
-                <w:szCs w:val="16"/>
-              </w:rPr>
-              <w:t>Sort chronologically</w:t>
+                <w:b/>
+                <w:sz w:val="16"/>
+                <w:szCs w:val="16"/>
+              </w:rPr>
+            </w:pPr>
+            <w:r>
+              <w:rPr>
+                <w:b/>
+                <w:sz w:val="16"/>
+                <w:szCs w:val="16"/>
+              </w:rPr>
+              <w:t xml:space="preserve">Display </w:t>
+            </w:r>
+            <w:r>
+              <w:rPr>
+                <w:b/>
+                <w:sz w:val="16"/>
+                <w:szCs w:val="16"/>
+              </w:rPr>
+              <w:t>chronologically</w:t>
             </w:r>
           </w:p>
         </w:tc>
@@ -2866,12 +3051,14 @@
                 <w:numId w:val="1"/>
               </w:numPr>
               <w:rPr>
-                <w:sz w:val="16"/>
-                <w:szCs w:val="16"/>
-              </w:rPr>
-            </w:pPr>
-            <w:r>
-              <w:rPr>
+                <w:b/>
+                <w:sz w:val="16"/>
+                <w:szCs w:val="16"/>
+              </w:rPr>
+            </w:pPr>
+            <w:r>
+              <w:rPr>
+                <w:b/>
                 <w:sz w:val="16"/>
                 <w:szCs w:val="16"/>
               </w:rPr>
@@ -2886,12 +3073,14 @@
                 <w:numId w:val="1"/>
               </w:numPr>
               <w:rPr>
-                <w:sz w:val="16"/>
-                <w:szCs w:val="16"/>
-              </w:rPr>
-            </w:pPr>
-            <w:r>
-              <w:rPr>
+                <w:b/>
+                <w:sz w:val="16"/>
+                <w:szCs w:val="16"/>
+              </w:rPr>
+            </w:pPr>
+            <w:r>
+              <w:rPr>
+                <w:b/>
                 <w:sz w:val="16"/>
                 <w:szCs w:val="16"/>
               </w:rPr>
@@ -2911,12 +3100,14 @@
                 <w:numId w:val="1"/>
               </w:numPr>
               <w:rPr>
-                <w:sz w:val="16"/>
-                <w:szCs w:val="16"/>
-              </w:rPr>
-            </w:pPr>
-            <w:r>
-              <w:rPr>
+                <w:b/>
+                <w:sz w:val="16"/>
+                <w:szCs w:val="16"/>
+              </w:rPr>
+            </w:pPr>
+            <w:r>
+              <w:rPr>
+                <w:b/>
                 <w:sz w:val="16"/>
                 <w:szCs w:val="16"/>
               </w:rPr>
@@ -2931,16 +3122,26 @@
                 <w:numId w:val="1"/>
               </w:numPr>
               <w:rPr>
-                <w:sz w:val="16"/>
-                <w:szCs w:val="16"/>
-              </w:rPr>
-            </w:pPr>
-            <w:r>
-              <w:rPr>
-                <w:sz w:val="16"/>
-                <w:szCs w:val="16"/>
-              </w:rPr>
-              <w:t>Gramatically correct date listing (comma/and/from/to)</w:t>
+                <w:b/>
+                <w:sz w:val="16"/>
+                <w:szCs w:val="16"/>
+              </w:rPr>
+            </w:pPr>
+            <w:r>
+              <w:rPr>
+                <w:b/>
+                <w:sz w:val="16"/>
+                <w:szCs w:val="16"/>
+              </w:rPr>
+              <w:t>Grammatically</w:t>
+            </w:r>
+            <w:r>
+              <w:rPr>
+                <w:b/>
+                <w:sz w:val="16"/>
+                <w:szCs w:val="16"/>
+              </w:rPr>
+              <w:t xml:space="preserve"> correct date listing (comma/and/from/to)</w:t>
             </w:r>
           </w:p>
           <w:p>
@@ -2951,12 +3152,14 @@
                 <w:numId w:val="1"/>
               </w:numPr>
               <w:rPr>
-                <w:sz w:val="16"/>
-                <w:szCs w:val="16"/>
-              </w:rPr>
-            </w:pPr>
-            <w:r>
-              <w:rPr>
+                <w:b/>
+                <w:sz w:val="16"/>
+                <w:szCs w:val="16"/>
+              </w:rPr>
+            </w:pPr>
+            <w:r>
+              <w:rPr>
+                <w:b/>
                 <w:sz w:val="16"/>
                 <w:szCs w:val="16"/>
               </w:rPr>
@@ -2972,6 +3175,7 @@
           <w:p>
             <w:pPr>
               <w:rPr>
+                <w:b/>
                 <w:sz w:val="16"/>
                 <w:szCs w:val="16"/>
               </w:rPr>
@@ -2986,6 +3190,7 @@
           <w:p>
             <w:pPr>
               <w:rPr>
+                <w:b/>
                 <w:sz w:val="16"/>
                 <w:szCs w:val="16"/>
               </w:rPr>
@@ -3001,12 +3206,14 @@
           <w:p>
             <w:pPr>
               <w:rPr>
-                <w:sz w:val="16"/>
-                <w:szCs w:val="16"/>
-              </w:rPr>
-            </w:pPr>
-            <w:r>
-              <w:rPr>
+                <w:b/>
+                <w:sz w:val="16"/>
+                <w:szCs w:val="16"/>
+              </w:rPr>
+            </w:pPr>
+            <w:r>
+              <w:rPr>
+                <w:b/>
                 <w:sz w:val="16"/>
                 <w:szCs w:val="16"/>
               </w:rPr>
@@ -3022,6 +3229,7 @@
           <w:p>
             <w:pPr>
               <w:rPr>
+                <w:b/>
                 <w:sz w:val="16"/>
                 <w:szCs w:val="16"/>
               </w:rPr>
@@ -3054,12 +3262,14 @@
                 <w:numId w:val="1"/>
               </w:numPr>
               <w:rPr>
-                <w:sz w:val="16"/>
-                <w:szCs w:val="16"/>
-              </w:rPr>
-            </w:pPr>
-            <w:r>
-              <w:rPr>
+                <w:b/>
+                <w:sz w:val="16"/>
+                <w:szCs w:val="16"/>
+              </w:rPr>
+            </w:pPr>
+            <w:r>
+              <w:rPr>
+                <w:b/>
                 <w:sz w:val="16"/>
                 <w:szCs w:val="16"/>
               </w:rPr>
@@ -3074,12 +3284,14 @@
                 <w:numId w:val="1"/>
               </w:numPr>
               <w:rPr>
-                <w:sz w:val="16"/>
-                <w:szCs w:val="16"/>
-              </w:rPr>
-            </w:pPr>
-            <w:r>
-              <w:rPr>
+                <w:b/>
+                <w:sz w:val="16"/>
+                <w:szCs w:val="16"/>
+              </w:rPr>
+            </w:pPr>
+            <w:r>
+              <w:rPr>
+                <w:b/>
                 <w:sz w:val="16"/>
                 <w:szCs w:val="16"/>
               </w:rPr>
@@ -3094,12 +3306,14 @@
                 <w:numId w:val="1"/>
               </w:numPr>
               <w:rPr>
-                <w:sz w:val="16"/>
-                <w:szCs w:val="16"/>
-              </w:rPr>
-            </w:pPr>
-            <w:r>
-              <w:rPr>
+                <w:b/>
+                <w:sz w:val="16"/>
+                <w:szCs w:val="16"/>
+              </w:rPr>
+            </w:pPr>
+            <w:r>
+              <w:rPr>
+                <w:b/>
                 <w:sz w:val="16"/>
                 <w:szCs w:val="16"/>
               </w:rPr>
@@ -3119,23 +3333,18 @@
                 <w:numId w:val="1"/>
               </w:numPr>
               <w:rPr>
-                <w:sz w:val="16"/>
-                <w:szCs w:val="16"/>
-              </w:rPr>
-            </w:pPr>
-            <w:r>
-              <w:rPr>
-                <w:sz w:val="16"/>
-                <w:szCs w:val="16"/>
-              </w:rPr>
-              <w:t>Autocomplete</w:t>
-            </w:r>
-            <w:r>
-              <w:rPr>
-                <w:sz w:val="16"/>
-                <w:szCs w:val="16"/>
-              </w:rPr>
-              <w:t xml:space="preserve"> System</w:t>
+                <w:b/>
+                <w:sz w:val="16"/>
+                <w:szCs w:val="16"/>
+              </w:rPr>
+            </w:pPr>
+            <w:r>
+              <w:rPr>
+                <w:b/>
+                <w:sz w:val="16"/>
+                <w:szCs w:val="16"/>
+              </w:rPr>
+              <w:t>Autocomplete System</w:t>
             </w:r>
           </w:p>
           <w:p>
@@ -3167,6 +3376,7 @@
           <w:p>
             <w:pPr>
               <w:rPr>
+                <w:b/>
                 <w:sz w:val="16"/>
                 <w:szCs w:val="16"/>
               </w:rPr>
@@ -3181,6 +3391,7 @@
           <w:p>
             <w:pPr>
               <w:rPr>
+                <w:b/>
                 <w:sz w:val="16"/>
                 <w:szCs w:val="16"/>
               </w:rPr>
@@ -3196,16 +3407,18 @@
           <w:p>
             <w:pPr>
               <w:rPr>
-                <w:sz w:val="16"/>
-                <w:szCs w:val="16"/>
-              </w:rPr>
-            </w:pPr>
-            <w:r>
-              <w:rPr>
-                <w:sz w:val="16"/>
-                <w:szCs w:val="16"/>
-              </w:rPr>
-              <w:t>Undo/Redi</w:t>
+                <w:b/>
+                <w:sz w:val="16"/>
+                <w:szCs w:val="16"/>
+              </w:rPr>
+            </w:pPr>
+            <w:r>
+              <w:rPr>
+                <w:b/>
+                <w:sz w:val="16"/>
+                <w:szCs w:val="16"/>
+              </w:rPr>
+              <w:t>Undo/Redo</w:t>
             </w:r>
           </w:p>
         </w:tc>
@@ -3217,19 +3430,21 @@
           <w:p>
             <w:pPr>
               <w:rPr>
-                <w:sz w:val="16"/>
-                <w:szCs w:val="16"/>
-              </w:rPr>
-            </w:pPr>
-          </w:p>
-        </w:tc>
-        <w:tc>
-          <w:tcPr>
-            <w:tcW w:w="0" w:type="auto"/>
-          </w:tcPr>
-          <w:p>
-            <w:pPr>
-              <w:rPr>
+                <w:b/>
+                <w:sz w:val="16"/>
+                <w:szCs w:val="16"/>
+              </w:rPr>
+            </w:pPr>
+          </w:p>
+        </w:tc>
+        <w:tc>
+          <w:tcPr>
+            <w:tcW w:w="0" w:type="auto"/>
+          </w:tcPr>
+          <w:p>
+            <w:pPr>
+              <w:rPr>
+                <w:b/>
                 <w:sz w:val="16"/>
                 <w:szCs w:val="16"/>
               </w:rPr>
@@ -3248,12 +3463,14 @@
                 <w:numId w:val="4"/>
               </w:numPr>
               <w:rPr>
-                <w:sz w:val="16"/>
-                <w:szCs w:val="16"/>
-              </w:rPr>
-            </w:pPr>
-            <w:r>
-              <w:rPr>
+                <w:b/>
+                <w:sz w:val="16"/>
+                <w:szCs w:val="16"/>
+              </w:rPr>
+            </w:pPr>
+            <w:r>
+              <w:rPr>
+                <w:b/>
                 <w:sz w:val="16"/>
                 <w:szCs w:val="16"/>
               </w:rPr>
@@ -3273,12 +3490,14 @@
                 <w:numId w:val="4"/>
               </w:numPr>
               <w:rPr>
-                <w:sz w:val="16"/>
-                <w:szCs w:val="16"/>
-              </w:rPr>
-            </w:pPr>
-            <w:r>
-              <w:rPr>
+                <w:b/>
+                <w:sz w:val="16"/>
+                <w:szCs w:val="16"/>
+              </w:rPr>
+            </w:pPr>
+            <w:r>
+              <w:rPr>
+                <w:b/>
                 <w:sz w:val="16"/>
                 <w:szCs w:val="16"/>
               </w:rPr>
@@ -3293,12 +3512,14 @@
                 <w:numId w:val="4"/>
               </w:numPr>
               <w:rPr>
-                <w:sz w:val="16"/>
-                <w:szCs w:val="16"/>
-              </w:rPr>
-            </w:pPr>
-            <w:r>
-              <w:rPr>
+                <w:b/>
+                <w:sz w:val="16"/>
+                <w:szCs w:val="16"/>
+              </w:rPr>
+            </w:pPr>
+            <w:r>
+              <w:rPr>
+                <w:b/>
                 <w:sz w:val="16"/>
                 <w:szCs w:val="16"/>
               </w:rPr>
@@ -3314,6 +3535,7 @@
           <w:p>
             <w:pPr>
               <w:rPr>
+                <w:b/>
                 <w:sz w:val="16"/>
                 <w:szCs w:val="16"/>
               </w:rPr>
@@ -3328,6 +3550,7 @@
           <w:p>
             <w:pPr>
               <w:rPr>
+                <w:b/>
                 <w:sz w:val="16"/>
                 <w:szCs w:val="16"/>
               </w:rPr>
@@ -3343,15 +3566,18 @@
           <w:p>
             <w:pPr>
               <w:rPr>
-                <w:sz w:val="16"/>
-                <w:szCs w:val="16"/>
-              </w:rPr>
-            </w:pPr>
-            <w:r>
-              <w:rPr>
-                <w:sz w:val="16"/>
-                <w:szCs w:val="16"/>
-              </w:rPr>
+                <w:b/>
+                <w:sz w:val="16"/>
+                <w:szCs w:val="16"/>
+              </w:rPr>
+            </w:pPr>
+            <w:r>
+              <w:rPr>
+                <w:b/>
+                <w:sz w:val="16"/>
+                <w:szCs w:val="16"/>
+              </w:rPr>
+              <w:lastRenderedPageBreak/>
               <w:t>List Processor</w:t>
             </w:r>
           </w:p>
@@ -3364,6 +3590,7 @@
           <w:p>
             <w:pPr>
               <w:rPr>
+                <w:b/>
                 <w:sz w:val="16"/>
                 <w:szCs w:val="16"/>
               </w:rPr>
@@ -3382,12 +3609,14 @@
                 <w:numId w:val="1"/>
               </w:numPr>
               <w:rPr>
-                <w:sz w:val="16"/>
-                <w:szCs w:val="16"/>
-              </w:rPr>
-            </w:pPr>
-            <w:r>
-              <w:rPr>
+                <w:b/>
+                <w:sz w:val="16"/>
+                <w:szCs w:val="16"/>
+              </w:rPr>
+            </w:pPr>
+            <w:r>
+              <w:rPr>
+                <w:b/>
                 <w:sz w:val="16"/>
                 <w:szCs w:val="16"/>
               </w:rPr>
@@ -3476,7 +3705,6 @@
                 <w:sz w:val="16"/>
                 <w:szCs w:val="16"/>
               </w:rPr>
-              <w:lastRenderedPageBreak/>
               <w:t>Upcoming (this week)</w:t>
             </w:r>
           </w:p>
@@ -3569,6 +3797,7 @@
           <w:p>
             <w:pPr>
               <w:rPr>
+                <w:b/>
                 <w:sz w:val="16"/>
                 <w:szCs w:val="16"/>
               </w:rPr>
@@ -3583,6 +3812,7 @@
           <w:p>
             <w:pPr>
               <w:rPr>
+                <w:b/>
                 <w:sz w:val="16"/>
                 <w:szCs w:val="16"/>
               </w:rPr>
@@ -3597,6 +3827,7 @@
           <w:p>
             <w:pPr>
               <w:rPr>
+                <w:b/>
                 <w:sz w:val="16"/>
                 <w:szCs w:val="16"/>
               </w:rPr>
@@ -3612,16 +3843,17 @@
           <w:p>
             <w:pPr>
               <w:rPr>
-                <w:sz w:val="16"/>
-                <w:szCs w:val="16"/>
-              </w:rPr>
-            </w:pPr>
-            <w:r>
-              <w:rPr>
-                <w:sz w:val="16"/>
-                <w:szCs w:val="16"/>
-              </w:rPr>
-              <w:lastRenderedPageBreak/>
+                <w:b/>
+                <w:sz w:val="16"/>
+                <w:szCs w:val="16"/>
+              </w:rPr>
+            </w:pPr>
+            <w:r>
+              <w:rPr>
+                <w:b/>
+                <w:sz w:val="16"/>
+                <w:szCs w:val="16"/>
+              </w:rPr>
               <w:t>Storage</w:t>
             </w:r>
           </w:p>
@@ -3634,6 +3866,7 @@
           <w:p>
             <w:pPr>
               <w:rPr>
+                <w:b/>
                 <w:sz w:val="16"/>
                 <w:szCs w:val="16"/>
               </w:rPr>
@@ -3652,12 +3885,14 @@
                 <w:numId w:val="1"/>
               </w:numPr>
               <w:rPr>
-                <w:sz w:val="16"/>
-                <w:szCs w:val="16"/>
-              </w:rPr>
-            </w:pPr>
-            <w:r>
-              <w:rPr>
+                <w:b/>
+                <w:sz w:val="16"/>
+                <w:szCs w:val="16"/>
+              </w:rPr>
+            </w:pPr>
+            <w:r>
+              <w:rPr>
+                <w:b/>
                 <w:sz w:val="16"/>
                 <w:szCs w:val="16"/>
               </w:rPr>
@@ -3672,12 +3907,14 @@
                 <w:numId w:val="1"/>
               </w:numPr>
               <w:rPr>
-                <w:sz w:val="16"/>
-                <w:szCs w:val="16"/>
-              </w:rPr>
-            </w:pPr>
-            <w:r>
-              <w:rPr>
+                <w:b/>
+                <w:sz w:val="16"/>
+                <w:szCs w:val="16"/>
+              </w:rPr>
+            </w:pPr>
+            <w:r>
+              <w:rPr>
+                <w:b/>
                 <w:sz w:val="16"/>
                 <w:szCs w:val="16"/>
               </w:rPr>
@@ -3692,19 +3929,21 @@
           <w:p>
             <w:pPr>
               <w:rPr>
-                <w:sz w:val="16"/>
-                <w:szCs w:val="16"/>
-              </w:rPr>
-            </w:pPr>
-          </w:p>
-        </w:tc>
-        <w:tc>
-          <w:tcPr>
-            <w:tcW w:w="0" w:type="auto"/>
-          </w:tcPr>
-          <w:p>
-            <w:pPr>
-              <w:rPr>
+                <w:b/>
+                <w:sz w:val="16"/>
+                <w:szCs w:val="16"/>
+              </w:rPr>
+            </w:pPr>
+          </w:p>
+        </w:tc>
+        <w:tc>
+          <w:tcPr>
+            <w:tcW w:w="0" w:type="auto"/>
+          </w:tcPr>
+          <w:p>
+            <w:pPr>
+              <w:rPr>
+                <w:b/>
                 <w:sz w:val="16"/>
                 <w:szCs w:val="16"/>
               </w:rPr>
@@ -3719,6 +3958,7 @@
           <w:p>
             <w:pPr>
               <w:rPr>
+                <w:b/>
                 <w:sz w:val="16"/>
                 <w:szCs w:val="16"/>
               </w:rPr>
@@ -3733,6 +3973,7 @@
           <w:p>
             <w:pPr>
               <w:rPr>
+                <w:b/>
                 <w:sz w:val="16"/>
                 <w:szCs w:val="16"/>
               </w:rPr>
@@ -3744,2393 +3985,14 @@
     <w:p>
       <w:pPr>
         <w:rPr>
+          <w:b/>
           <w:sz w:val="16"/>
           <w:szCs w:val="16"/>
         </w:rPr>
       </w:pPr>
     </w:p>
-    <w:p>
-      <w:pPr>
-        <w:rPr>
-          <w:sz w:val="16"/>
-          <w:szCs w:val="16"/>
-        </w:rPr>
-      </w:pPr>
-      <w:r>
-        <w:rPr>
-          <w:sz w:val="16"/>
-          <w:szCs w:val="16"/>
-        </w:rPr>
-        <w:br w:type="page"/>
-      </w:r>
-    </w:p>
-    <w:p>
-      <w:r>
-        <w:lastRenderedPageBreak/>
-        <w:t>Actual Milestone</w:t>
-      </w:r>
-    </w:p>
-    <w:tbl>
-      <w:tblPr>
-        <w:tblStyle w:val="TableGrid"/>
-        <w:tblW w:w="0" w:type="auto"/>
-        <w:tblLook w:val="04A0" w:firstRow="1" w:lastRow="0" w:firstColumn="1" w:lastColumn="0" w:noHBand="0" w:noVBand="1"/>
-      </w:tblPr>
-      <w:tblGrid>
-        <w:gridCol w:w="1126"/>
-        <w:gridCol w:w="653"/>
-        <w:gridCol w:w="4295"/>
-        <w:gridCol w:w="2120"/>
-        <w:gridCol w:w="2715"/>
-        <w:gridCol w:w="884"/>
-        <w:gridCol w:w="1157"/>
-      </w:tblGrid>
-      <w:tr>
-        <w:tc>
-          <w:tcPr>
-            <w:tcW w:w="0" w:type="auto"/>
-          </w:tcPr>
-          <w:p>
-            <w:pPr>
-              <w:rPr>
-                <w:sz w:val="16"/>
-                <w:szCs w:val="16"/>
-              </w:rPr>
-            </w:pPr>
-          </w:p>
-        </w:tc>
-        <w:tc>
-          <w:tcPr>
-            <w:tcW w:w="0" w:type="auto"/>
-          </w:tcPr>
-          <w:p>
-            <w:pPr>
-              <w:rPr>
-                <w:sz w:val="16"/>
-                <w:szCs w:val="16"/>
-              </w:rPr>
-            </w:pPr>
-            <w:r>
-              <w:rPr>
-                <w:sz w:val="16"/>
-                <w:szCs w:val="16"/>
-              </w:rPr>
-              <w:t>V0.0</w:t>
-            </w:r>
-          </w:p>
-        </w:tc>
-        <w:tc>
-          <w:tcPr>
-            <w:tcW w:w="0" w:type="auto"/>
-          </w:tcPr>
-          <w:p>
-            <w:pPr>
-              <w:rPr>
-                <w:sz w:val="16"/>
-                <w:szCs w:val="16"/>
-              </w:rPr>
-            </w:pPr>
-            <w:r>
-              <w:rPr>
-                <w:sz w:val="16"/>
-                <w:szCs w:val="16"/>
-              </w:rPr>
-              <w:t>V0.1</w:t>
-            </w:r>
-          </w:p>
-        </w:tc>
-        <w:tc>
-          <w:tcPr>
-            <w:tcW w:w="0" w:type="auto"/>
-          </w:tcPr>
-          <w:p>
-            <w:pPr>
-              <w:rPr>
-                <w:sz w:val="16"/>
-                <w:szCs w:val="16"/>
-              </w:rPr>
-            </w:pPr>
-            <w:r>
-              <w:rPr>
-                <w:sz w:val="16"/>
-                <w:szCs w:val="16"/>
-              </w:rPr>
-              <w:t>V0.2</w:t>
-            </w:r>
-          </w:p>
-        </w:tc>
-        <w:tc>
-          <w:tcPr>
-            <w:tcW w:w="0" w:type="auto"/>
-          </w:tcPr>
-          <w:p>
-            <w:pPr>
-              <w:rPr>
-                <w:sz w:val="16"/>
-                <w:szCs w:val="16"/>
-              </w:rPr>
-            </w:pPr>
-            <w:r>
-              <w:rPr>
-                <w:sz w:val="16"/>
-                <w:szCs w:val="16"/>
-              </w:rPr>
-              <w:t>V0.3</w:t>
-            </w:r>
-          </w:p>
-        </w:tc>
-        <w:tc>
-          <w:tcPr>
-            <w:tcW w:w="0" w:type="auto"/>
-          </w:tcPr>
-          <w:p>
-            <w:pPr>
-              <w:rPr>
-                <w:sz w:val="16"/>
-                <w:szCs w:val="16"/>
-              </w:rPr>
-            </w:pPr>
-            <w:r>
-              <w:rPr>
-                <w:sz w:val="16"/>
-                <w:szCs w:val="16"/>
-              </w:rPr>
-              <w:t>V0.4</w:t>
-            </w:r>
-          </w:p>
-        </w:tc>
-        <w:tc>
-          <w:tcPr>
-            <w:tcW w:w="0" w:type="auto"/>
-          </w:tcPr>
-          <w:p>
-            <w:pPr>
-              <w:rPr>
-                <w:sz w:val="16"/>
-                <w:szCs w:val="16"/>
-              </w:rPr>
-            </w:pPr>
-            <w:r>
-              <w:rPr>
-                <w:sz w:val="16"/>
-                <w:szCs w:val="16"/>
-              </w:rPr>
-              <w:t>V0.5</w:t>
-            </w:r>
-          </w:p>
-        </w:tc>
-      </w:tr>
-      <w:tr>
-        <w:tc>
-          <w:tcPr>
-            <w:tcW w:w="0" w:type="auto"/>
-          </w:tcPr>
-          <w:p>
-            <w:pPr>
-              <w:rPr>
-                <w:sz w:val="16"/>
-                <w:szCs w:val="16"/>
-              </w:rPr>
-            </w:pPr>
-            <w:r>
-              <w:rPr>
-                <w:sz w:val="16"/>
-                <w:szCs w:val="16"/>
-              </w:rPr>
-              <w:t>GUI</w:t>
-            </w:r>
-          </w:p>
-        </w:tc>
-        <w:tc>
-          <w:tcPr>
-            <w:tcW w:w="0" w:type="auto"/>
-            <w:vMerge w:val="restart"/>
-          </w:tcPr>
-          <w:p>
-            <w:pPr>
-              <w:rPr>
-                <w:sz w:val="16"/>
-                <w:szCs w:val="16"/>
-              </w:rPr>
-            </w:pPr>
-            <w:r>
-              <w:rPr>
-                <w:sz w:val="16"/>
-                <w:szCs w:val="16"/>
-              </w:rPr>
-              <w:t>Design</w:t>
-            </w:r>
-          </w:p>
-        </w:tc>
-        <w:tc>
-          <w:tcPr>
-            <w:tcW w:w="0" w:type="auto"/>
-          </w:tcPr>
-          <w:p>
-            <w:pPr>
-              <w:pStyle w:val="ListParagraph"/>
-              <w:numPr>
-                <w:ilvl w:val="0"/>
-                <w:numId w:val="6"/>
-              </w:numPr>
-              <w:rPr>
-                <w:sz w:val="16"/>
-                <w:szCs w:val="16"/>
-              </w:rPr>
-            </w:pPr>
-            <w:r>
-              <w:rPr>
-                <w:sz w:val="16"/>
-                <w:szCs w:val="16"/>
-              </w:rPr>
-              <w:t>Basic GUI structure</w:t>
-            </w:r>
-          </w:p>
-          <w:p>
-            <w:pPr>
-              <w:pStyle w:val="ListParagraph"/>
-              <w:numPr>
-                <w:ilvl w:val="0"/>
-                <w:numId w:val="6"/>
-              </w:numPr>
-              <w:rPr>
-                <w:sz w:val="16"/>
-                <w:szCs w:val="16"/>
-              </w:rPr>
-            </w:pPr>
-            <w:r>
-              <w:rPr>
-                <w:sz w:val="16"/>
-                <w:szCs w:val="16"/>
-              </w:rPr>
-              <w:t>Delegating commands</w:t>
-            </w:r>
-          </w:p>
-          <w:p>
-            <w:pPr>
-              <w:pStyle w:val="ListParagraph"/>
-              <w:numPr>
-                <w:ilvl w:val="0"/>
-                <w:numId w:val="6"/>
-              </w:numPr>
-              <w:rPr>
-                <w:sz w:val="16"/>
-                <w:szCs w:val="16"/>
-              </w:rPr>
-            </w:pPr>
-            <w:r>
-              <w:rPr>
-                <w:sz w:val="16"/>
-                <w:szCs w:val="16"/>
-              </w:rPr>
-              <w:t>Displaying tasks</w:t>
-            </w:r>
-          </w:p>
-          <w:p>
-            <w:pPr>
-              <w:pStyle w:val="ListParagraph"/>
-              <w:numPr>
-                <w:ilvl w:val="0"/>
-                <w:numId w:val="6"/>
-              </w:numPr>
-              <w:rPr>
-                <w:sz w:val="16"/>
-                <w:szCs w:val="16"/>
-              </w:rPr>
-            </w:pPr>
-            <w:r>
-              <w:rPr>
-                <w:sz w:val="16"/>
-                <w:szCs w:val="16"/>
-              </w:rPr>
-              <w:t>Displaying hashtags</w:t>
-            </w:r>
-          </w:p>
-          <w:p>
-            <w:pPr>
-              <w:pStyle w:val="ListParagraph"/>
-              <w:numPr>
-                <w:ilvl w:val="0"/>
-                <w:numId w:val="6"/>
-              </w:numPr>
-              <w:rPr>
-                <w:sz w:val="16"/>
-                <w:szCs w:val="16"/>
-              </w:rPr>
-            </w:pPr>
-            <w:r>
-              <w:rPr>
-                <w:sz w:val="16"/>
-                <w:szCs w:val="16"/>
-              </w:rPr>
-              <w:t>Task autonumbering (relative system)</w:t>
-            </w:r>
-          </w:p>
-          <w:p>
-            <w:pPr>
-              <w:pStyle w:val="ListParagraph"/>
-              <w:numPr>
-                <w:ilvl w:val="0"/>
-                <w:numId w:val="6"/>
-              </w:numPr>
-              <w:rPr>
-                <w:sz w:val="16"/>
-                <w:szCs w:val="16"/>
-              </w:rPr>
-            </w:pPr>
-            <w:r>
-              <w:rPr>
-                <w:sz w:val="16"/>
-                <w:szCs w:val="16"/>
-              </w:rPr>
-              <w:t>Displaying hints after command</w:t>
-            </w:r>
-          </w:p>
-          <w:p>
-            <w:pPr>
-              <w:pStyle w:val="ListParagraph"/>
-              <w:numPr>
-                <w:ilvl w:val="0"/>
-                <w:numId w:val="6"/>
-              </w:numPr>
-              <w:rPr>
-                <w:sz w:val="16"/>
-                <w:szCs w:val="16"/>
-              </w:rPr>
-            </w:pPr>
-            <w:r>
-              <w:rPr>
-                <w:sz w:val="16"/>
-                <w:szCs w:val="16"/>
-              </w:rPr>
-              <w:t>Displaying hints during command</w:t>
-            </w:r>
-          </w:p>
-          <w:p>
-            <w:pPr>
-              <w:pStyle w:val="ListParagraph"/>
-              <w:numPr>
-                <w:ilvl w:val="0"/>
-                <w:numId w:val="6"/>
-              </w:numPr>
-              <w:rPr>
-                <w:sz w:val="16"/>
-                <w:szCs w:val="16"/>
-              </w:rPr>
-            </w:pPr>
-            <w:r>
-              <w:rPr>
-                <w:sz w:val="16"/>
-                <w:szCs w:val="16"/>
-              </w:rPr>
-              <w:t>Autocomplete</w:t>
-            </w:r>
-          </w:p>
-          <w:p>
-            <w:pPr>
-              <w:ind w:left="360"/>
-              <w:rPr>
-                <w:sz w:val="16"/>
-                <w:szCs w:val="16"/>
-              </w:rPr>
-            </w:pPr>
-          </w:p>
-        </w:tc>
-        <w:tc>
-          <w:tcPr>
-            <w:tcW w:w="0" w:type="auto"/>
-          </w:tcPr>
-          <w:p>
-            <w:pPr>
-              <w:ind w:left="360"/>
-              <w:rPr>
-                <w:sz w:val="16"/>
-                <w:szCs w:val="16"/>
-              </w:rPr>
-            </w:pPr>
-          </w:p>
-        </w:tc>
-        <w:tc>
-          <w:tcPr>
-            <w:tcW w:w="0" w:type="auto"/>
-          </w:tcPr>
-          <w:p>
-            <w:pPr>
-              <w:pStyle w:val="ListParagraph"/>
-              <w:numPr>
-                <w:ilvl w:val="0"/>
-                <w:numId w:val="6"/>
-              </w:numPr>
-              <w:rPr>
-                <w:sz w:val="16"/>
-                <w:szCs w:val="16"/>
-              </w:rPr>
-            </w:pPr>
-            <w:r>
-              <w:rPr>
-                <w:sz w:val="16"/>
-                <w:szCs w:val="16"/>
-              </w:rPr>
-              <w:t>Filter based on date</w:t>
-            </w:r>
-          </w:p>
-          <w:p>
-            <w:pPr>
-              <w:pStyle w:val="ListParagraph"/>
-              <w:numPr>
-                <w:ilvl w:val="1"/>
-                <w:numId w:val="6"/>
-              </w:numPr>
-              <w:rPr>
-                <w:sz w:val="16"/>
-                <w:szCs w:val="16"/>
-              </w:rPr>
-            </w:pPr>
-            <w:r>
-              <w:rPr>
-                <w:sz w:val="16"/>
-                <w:szCs w:val="16"/>
-              </w:rPr>
-              <w:t>Today</w:t>
-            </w:r>
-          </w:p>
-          <w:p>
-            <w:pPr>
-              <w:pStyle w:val="ListParagraph"/>
-              <w:numPr>
-                <w:ilvl w:val="1"/>
-                <w:numId w:val="6"/>
-              </w:numPr>
-              <w:rPr>
-                <w:sz w:val="16"/>
-                <w:szCs w:val="16"/>
-              </w:rPr>
-            </w:pPr>
-            <w:r>
-              <w:rPr>
-                <w:sz w:val="16"/>
-                <w:szCs w:val="16"/>
-              </w:rPr>
-              <w:t>Tomorrow</w:t>
-            </w:r>
-          </w:p>
-          <w:p>
-            <w:pPr>
-              <w:pStyle w:val="ListParagraph"/>
-              <w:numPr>
-                <w:ilvl w:val="1"/>
-                <w:numId w:val="6"/>
-              </w:numPr>
-              <w:rPr>
-                <w:sz w:val="16"/>
-                <w:szCs w:val="16"/>
-              </w:rPr>
-            </w:pPr>
-            <w:r>
-              <w:rPr>
-                <w:sz w:val="16"/>
-                <w:szCs w:val="16"/>
-              </w:rPr>
-              <w:t>Upcoming (this week)</w:t>
-            </w:r>
-          </w:p>
-          <w:p>
-            <w:pPr>
-              <w:pStyle w:val="ListParagraph"/>
-              <w:numPr>
-                <w:ilvl w:val="1"/>
-                <w:numId w:val="6"/>
-              </w:numPr>
-              <w:rPr>
-                <w:sz w:val="16"/>
-                <w:szCs w:val="16"/>
-              </w:rPr>
-            </w:pPr>
-            <w:r>
-              <w:rPr>
-                <w:sz w:val="16"/>
-                <w:szCs w:val="16"/>
-              </w:rPr>
-              <w:t>Someday (no date)</w:t>
-            </w:r>
-          </w:p>
-          <w:p>
-            <w:pPr>
-              <w:pStyle w:val="ListParagraph"/>
-              <w:numPr>
-                <w:ilvl w:val="0"/>
-                <w:numId w:val="6"/>
-              </w:numPr>
-              <w:rPr>
-                <w:sz w:val="16"/>
-                <w:szCs w:val="16"/>
-              </w:rPr>
-            </w:pPr>
-            <w:r>
-              <w:rPr>
-                <w:sz w:val="16"/>
-                <w:szCs w:val="16"/>
-              </w:rPr>
-              <w:t>Filter based on hashtags</w:t>
-            </w:r>
-          </w:p>
-          <w:p>
-            <w:pPr>
-              <w:pStyle w:val="ListParagraph"/>
-              <w:numPr>
-                <w:ilvl w:val="1"/>
-                <w:numId w:val="6"/>
-              </w:numPr>
-              <w:rPr>
-                <w:sz w:val="16"/>
-                <w:szCs w:val="16"/>
-              </w:rPr>
-            </w:pPr>
-            <w:r>
-              <w:rPr>
-                <w:sz w:val="16"/>
-                <w:szCs w:val="16"/>
-              </w:rPr>
-              <w:t>Default hashtags</w:t>
-            </w:r>
-          </w:p>
-          <w:p>
-            <w:pPr>
-              <w:pStyle w:val="ListParagraph"/>
-              <w:numPr>
-                <w:ilvl w:val="0"/>
-                <w:numId w:val="6"/>
-              </w:numPr>
-              <w:rPr>
-                <w:b/>
-                <w:sz w:val="16"/>
-                <w:szCs w:val="16"/>
-              </w:rPr>
-            </w:pPr>
-            <w:r>
-              <w:rPr>
-                <w:sz w:val="16"/>
-                <w:szCs w:val="16"/>
-              </w:rPr>
-              <w:t>Custom hashtags</w:t>
-            </w:r>
-          </w:p>
-        </w:tc>
-        <w:tc>
-          <w:tcPr>
-            <w:tcW w:w="0" w:type="auto"/>
-            <w:vMerge w:val="restart"/>
-          </w:tcPr>
-          <w:p>
-            <w:pPr>
-              <w:rPr>
-                <w:sz w:val="16"/>
-                <w:szCs w:val="16"/>
-              </w:rPr>
-            </w:pPr>
-            <w:r>
-              <w:rPr>
-                <w:sz w:val="16"/>
-                <w:szCs w:val="16"/>
-              </w:rPr>
-              <w:t>Testing Phase</w:t>
-            </w:r>
-          </w:p>
-        </w:tc>
-        <w:tc>
-          <w:tcPr>
-            <w:tcW w:w="0" w:type="auto"/>
-            <w:vMerge w:val="restart"/>
-          </w:tcPr>
-          <w:p>
-            <w:pPr>
-              <w:rPr>
-                <w:sz w:val="16"/>
-                <w:szCs w:val="16"/>
-              </w:rPr>
-            </w:pPr>
-            <w:r>
-              <w:rPr>
-                <w:sz w:val="16"/>
-                <w:szCs w:val="16"/>
-              </w:rPr>
-              <w:t>Finalization Phase</w:t>
-            </w:r>
-          </w:p>
-        </w:tc>
-      </w:tr>
-      <w:tr>
-        <w:tc>
-          <w:tcPr>
-            <w:tcW w:w="0" w:type="auto"/>
-          </w:tcPr>
-          <w:p>
-            <w:pPr>
-              <w:rPr>
-                <w:sz w:val="16"/>
-                <w:szCs w:val="16"/>
-              </w:rPr>
-            </w:pPr>
-            <w:r>
-              <w:rPr>
-                <w:sz w:val="16"/>
-                <w:szCs w:val="16"/>
-              </w:rPr>
-              <w:t>Adding</w:t>
-            </w:r>
-          </w:p>
-        </w:tc>
-        <w:tc>
-          <w:tcPr>
-            <w:tcW w:w="0" w:type="auto"/>
-            <w:vMerge/>
-          </w:tcPr>
-          <w:p>
-            <w:pPr>
-              <w:pStyle w:val="ListParagraph"/>
-              <w:ind w:left="2160"/>
-              <w:rPr>
-                <w:sz w:val="16"/>
-                <w:szCs w:val="16"/>
-              </w:rPr>
-            </w:pPr>
-          </w:p>
-        </w:tc>
-        <w:tc>
-          <w:tcPr>
-            <w:tcW w:w="0" w:type="auto"/>
-          </w:tcPr>
-          <w:p>
-            <w:pPr>
-              <w:pStyle w:val="ListParagraph"/>
-              <w:numPr>
-                <w:ilvl w:val="0"/>
-                <w:numId w:val="1"/>
-              </w:numPr>
-              <w:rPr>
-                <w:sz w:val="16"/>
-                <w:szCs w:val="16"/>
-              </w:rPr>
-            </w:pPr>
-            <w:r>
-              <w:rPr>
-                <w:sz w:val="16"/>
-                <w:szCs w:val="16"/>
-              </w:rPr>
-              <w:t>Task building</w:t>
-            </w:r>
-          </w:p>
-          <w:p>
-            <w:pPr>
-              <w:pStyle w:val="ListParagraph"/>
-              <w:numPr>
-                <w:ilvl w:val="1"/>
-                <w:numId w:val="1"/>
-              </w:numPr>
-              <w:rPr>
-                <w:sz w:val="16"/>
-                <w:szCs w:val="16"/>
-              </w:rPr>
-            </w:pPr>
-            <w:r>
-              <w:rPr>
-                <w:sz w:val="16"/>
-                <w:szCs w:val="16"/>
-              </w:rPr>
-              <w:t>Interpret date</w:t>
-            </w:r>
-          </w:p>
-          <w:p>
-            <w:pPr>
-              <w:pStyle w:val="ListParagraph"/>
-              <w:numPr>
-                <w:ilvl w:val="2"/>
-                <w:numId w:val="1"/>
-              </w:numPr>
-              <w:rPr>
-                <w:sz w:val="16"/>
-                <w:szCs w:val="16"/>
-              </w:rPr>
-            </w:pPr>
-            <w:r>
-              <w:rPr>
-                <w:sz w:val="16"/>
-                <w:szCs w:val="16"/>
-              </w:rPr>
-              <w:t>Single</w:t>
-            </w:r>
-          </w:p>
-          <w:p>
-            <w:pPr>
-              <w:pStyle w:val="ListParagraph"/>
-              <w:numPr>
-                <w:ilvl w:val="2"/>
-                <w:numId w:val="1"/>
-              </w:numPr>
-              <w:rPr>
-                <w:sz w:val="16"/>
-                <w:szCs w:val="16"/>
-              </w:rPr>
-            </w:pPr>
-            <w:r>
-              <w:rPr>
-                <w:sz w:val="16"/>
-                <w:szCs w:val="16"/>
-              </w:rPr>
-              <w:t>Multiple</w:t>
-            </w:r>
-          </w:p>
-          <w:p>
-            <w:pPr>
-              <w:pStyle w:val="ListParagraph"/>
-              <w:numPr>
-                <w:ilvl w:val="2"/>
-                <w:numId w:val="1"/>
-              </w:numPr>
-              <w:rPr>
-                <w:sz w:val="16"/>
-                <w:szCs w:val="16"/>
-              </w:rPr>
-            </w:pPr>
-            <w:r>
-              <w:rPr>
-                <w:sz w:val="16"/>
-                <w:szCs w:val="16"/>
-              </w:rPr>
-              <w:t>Range</w:t>
-            </w:r>
-          </w:p>
-          <w:p>
-            <w:pPr>
-              <w:pStyle w:val="ListParagraph"/>
-              <w:numPr>
-                <w:ilvl w:val="1"/>
-                <w:numId w:val="1"/>
-              </w:numPr>
-              <w:rPr>
-                <w:sz w:val="16"/>
-                <w:szCs w:val="16"/>
-              </w:rPr>
-            </w:pPr>
-            <w:r>
-              <w:rPr>
-                <w:sz w:val="16"/>
-                <w:szCs w:val="16"/>
-              </w:rPr>
-              <w:t>Hashtags marking</w:t>
-            </w:r>
-          </w:p>
-          <w:p>
-            <w:pPr>
-              <w:pStyle w:val="ListParagraph"/>
-              <w:numPr>
-                <w:ilvl w:val="1"/>
-                <w:numId w:val="1"/>
-              </w:numPr>
-              <w:rPr>
-                <w:sz w:val="16"/>
-                <w:szCs w:val="16"/>
-              </w:rPr>
-            </w:pPr>
-            <w:r>
-              <w:rPr>
-                <w:sz w:val="16"/>
-                <w:szCs w:val="16"/>
-              </w:rPr>
-              <w:t>Flexible task format (near NLP)</w:t>
-            </w:r>
-          </w:p>
-          <w:p>
-            <w:pPr>
-              <w:pStyle w:val="ListParagraph"/>
-              <w:numPr>
-                <w:ilvl w:val="1"/>
-                <w:numId w:val="1"/>
-              </w:numPr>
-              <w:rPr>
-                <w:sz w:val="16"/>
-                <w:szCs w:val="16"/>
-              </w:rPr>
-            </w:pPr>
-            <w:r>
-              <w:rPr>
-                <w:sz w:val="16"/>
-                <w:szCs w:val="16"/>
-              </w:rPr>
-              <w:t>Chronological date display per task</w:t>
-            </w:r>
-          </w:p>
-          <w:p>
-            <w:pPr>
-              <w:pStyle w:val="ListParagraph"/>
-              <w:numPr>
-                <w:ilvl w:val="1"/>
-                <w:numId w:val="1"/>
-              </w:numPr>
-              <w:rPr>
-                <w:sz w:val="16"/>
-                <w:szCs w:val="16"/>
-              </w:rPr>
-            </w:pPr>
-            <w:r>
-              <w:rPr>
-                <w:sz w:val="16"/>
-                <w:szCs w:val="16"/>
-              </w:rPr>
-              <w:t>Auto ignore system (object count, location, long number strings)</w:t>
-            </w:r>
-          </w:p>
-          <w:p>
-            <w:pPr>
-              <w:pStyle w:val="ListParagraph"/>
-              <w:numPr>
-                <w:ilvl w:val="1"/>
-                <w:numId w:val="1"/>
-              </w:numPr>
-            </w:pPr>
-            <w:r>
-              <w:rPr>
-                <w:sz w:val="16"/>
-                <w:szCs w:val="16"/>
-              </w:rPr>
-              <w:t>Manual ignore system</w:t>
-            </w:r>
-          </w:p>
-        </w:tc>
-        <w:tc>
-          <w:tcPr>
-            <w:tcW w:w="0" w:type="auto"/>
-          </w:tcPr>
-          <w:p>
-            <w:pPr>
-              <w:rPr>
-                <w:sz w:val="16"/>
-                <w:szCs w:val="16"/>
-              </w:rPr>
-            </w:pPr>
-          </w:p>
-        </w:tc>
-        <w:tc>
-          <w:tcPr>
-            <w:tcW w:w="0" w:type="auto"/>
-          </w:tcPr>
-          <w:p>
-            <w:pPr>
-              <w:pStyle w:val="ListParagraph"/>
-              <w:numPr>
-                <w:ilvl w:val="0"/>
-                <w:numId w:val="1"/>
-              </w:numPr>
-              <w:rPr>
-                <w:sz w:val="16"/>
-                <w:szCs w:val="16"/>
-              </w:rPr>
-            </w:pPr>
-            <w:r>
-              <w:rPr>
-                <w:sz w:val="16"/>
-                <w:szCs w:val="16"/>
-              </w:rPr>
-              <w:t>Task building</w:t>
-            </w:r>
-          </w:p>
-          <w:p>
-            <w:pPr>
-              <w:pStyle w:val="ListParagraph"/>
-              <w:numPr>
-                <w:ilvl w:val="1"/>
-                <w:numId w:val="1"/>
-              </w:numPr>
-              <w:rPr>
-                <w:sz w:val="16"/>
-                <w:szCs w:val="16"/>
-              </w:rPr>
-            </w:pPr>
-            <w:r>
-              <w:rPr>
-                <w:sz w:val="16"/>
-                <w:szCs w:val="16"/>
-              </w:rPr>
-              <w:t>Reminder recognition</w:t>
-            </w:r>
-          </w:p>
-        </w:tc>
-        <w:tc>
-          <w:tcPr>
-            <w:tcW w:w="0" w:type="auto"/>
-            <w:vMerge/>
-          </w:tcPr>
-          <w:p>
-            <w:pPr>
-              <w:rPr>
-                <w:sz w:val="16"/>
-                <w:szCs w:val="16"/>
-              </w:rPr>
-            </w:pPr>
-          </w:p>
-        </w:tc>
-        <w:tc>
-          <w:tcPr>
-            <w:tcW w:w="0" w:type="auto"/>
-            <w:vMerge/>
-          </w:tcPr>
-          <w:p>
-            <w:pPr>
-              <w:rPr>
-                <w:sz w:val="16"/>
-                <w:szCs w:val="16"/>
-              </w:rPr>
-            </w:pPr>
-          </w:p>
-        </w:tc>
-      </w:tr>
-      <w:tr>
-        <w:tc>
-          <w:tcPr>
-            <w:tcW w:w="0" w:type="auto"/>
-          </w:tcPr>
-          <w:p>
-            <w:pPr>
-              <w:rPr>
-                <w:sz w:val="16"/>
-                <w:szCs w:val="16"/>
-              </w:rPr>
-            </w:pPr>
-            <w:r>
-              <w:rPr>
-                <w:sz w:val="16"/>
-                <w:szCs w:val="16"/>
-              </w:rPr>
-              <w:t>Deleting</w:t>
-            </w:r>
-          </w:p>
-        </w:tc>
-        <w:tc>
-          <w:tcPr>
-            <w:tcW w:w="0" w:type="auto"/>
-            <w:vMerge/>
-          </w:tcPr>
-          <w:p>
-            <w:pPr>
-              <w:rPr>
-                <w:sz w:val="16"/>
-                <w:szCs w:val="16"/>
-              </w:rPr>
-            </w:pPr>
-          </w:p>
-        </w:tc>
-        <w:tc>
-          <w:tcPr>
-            <w:tcW w:w="0" w:type="auto"/>
-          </w:tcPr>
-          <w:p>
-            <w:pPr>
-              <w:pStyle w:val="ListParagraph"/>
-              <w:numPr>
-                <w:ilvl w:val="0"/>
-                <w:numId w:val="1"/>
-              </w:numPr>
-              <w:rPr>
-                <w:sz w:val="16"/>
-                <w:szCs w:val="16"/>
-              </w:rPr>
-            </w:pPr>
-            <w:r>
-              <w:rPr>
-                <w:sz w:val="16"/>
-                <w:szCs w:val="16"/>
-              </w:rPr>
-              <w:t>Relative objects system</w:t>
-            </w:r>
-          </w:p>
-        </w:tc>
-        <w:tc>
-          <w:tcPr>
-            <w:tcW w:w="0" w:type="auto"/>
-          </w:tcPr>
-          <w:p>
-            <w:pPr>
-              <w:pStyle w:val="ListParagraph"/>
-              <w:numPr>
-                <w:ilvl w:val="0"/>
-                <w:numId w:val="1"/>
-              </w:numPr>
-              <w:rPr>
-                <w:sz w:val="16"/>
-                <w:szCs w:val="16"/>
-              </w:rPr>
-            </w:pPr>
-            <w:r>
-              <w:rPr>
-                <w:sz w:val="16"/>
-                <w:szCs w:val="16"/>
-              </w:rPr>
-              <w:t>Multiple tasks deletion</w:t>
-            </w:r>
-          </w:p>
-        </w:tc>
-        <w:tc>
-          <w:tcPr>
-            <w:tcW w:w="0" w:type="auto"/>
-          </w:tcPr>
-          <w:p>
-            <w:pPr>
-              <w:rPr>
-                <w:sz w:val="16"/>
-                <w:szCs w:val="16"/>
-              </w:rPr>
-            </w:pPr>
-          </w:p>
-        </w:tc>
-        <w:tc>
-          <w:tcPr>
-            <w:tcW w:w="0" w:type="auto"/>
-            <w:vMerge/>
-          </w:tcPr>
-          <w:p>
-            <w:pPr>
-              <w:rPr>
-                <w:sz w:val="16"/>
-                <w:szCs w:val="16"/>
-              </w:rPr>
-            </w:pPr>
-          </w:p>
-        </w:tc>
-        <w:tc>
-          <w:tcPr>
-            <w:tcW w:w="0" w:type="auto"/>
-            <w:vMerge/>
-          </w:tcPr>
-          <w:p>
-            <w:pPr>
-              <w:rPr>
-                <w:sz w:val="16"/>
-                <w:szCs w:val="16"/>
-              </w:rPr>
-            </w:pPr>
-          </w:p>
-        </w:tc>
-      </w:tr>
-      <w:tr>
-        <w:tc>
-          <w:tcPr>
-            <w:tcW w:w="0" w:type="auto"/>
-          </w:tcPr>
-          <w:p>
-            <w:pPr>
-              <w:rPr>
-                <w:sz w:val="16"/>
-                <w:szCs w:val="16"/>
-              </w:rPr>
-            </w:pPr>
-            <w:r>
-              <w:rPr>
-                <w:sz w:val="16"/>
-                <w:szCs w:val="16"/>
-              </w:rPr>
-              <w:t>Task Completion</w:t>
-            </w:r>
-          </w:p>
-        </w:tc>
-        <w:tc>
-          <w:tcPr>
-            <w:tcW w:w="0" w:type="auto"/>
-            <w:vMerge/>
-          </w:tcPr>
-          <w:p>
-            <w:pPr>
-              <w:rPr>
-                <w:sz w:val="16"/>
-                <w:szCs w:val="16"/>
-              </w:rPr>
-            </w:pPr>
-          </w:p>
-        </w:tc>
-        <w:tc>
-          <w:tcPr>
-            <w:tcW w:w="0" w:type="auto"/>
-          </w:tcPr>
-          <w:p>
-            <w:pPr>
-              <w:pStyle w:val="ListParagraph"/>
-              <w:numPr>
-                <w:ilvl w:val="0"/>
-                <w:numId w:val="1"/>
-              </w:numPr>
-              <w:rPr>
-                <w:sz w:val="16"/>
-                <w:szCs w:val="16"/>
-              </w:rPr>
-            </w:pPr>
-            <w:r>
-              <w:rPr>
-                <w:sz w:val="16"/>
-                <w:szCs w:val="16"/>
-              </w:rPr>
-              <w:t>Relative objects system</w:t>
-            </w:r>
-          </w:p>
-        </w:tc>
-        <w:tc>
-          <w:tcPr>
-            <w:tcW w:w="0" w:type="auto"/>
-          </w:tcPr>
-          <w:p>
-            <w:pPr>
-              <w:pStyle w:val="ListParagraph"/>
-              <w:numPr>
-                <w:ilvl w:val="0"/>
-                <w:numId w:val="1"/>
-              </w:numPr>
-              <w:rPr>
-                <w:sz w:val="16"/>
-                <w:szCs w:val="16"/>
-              </w:rPr>
-            </w:pPr>
-            <w:r>
-              <w:rPr>
-                <w:sz w:val="16"/>
-                <w:szCs w:val="16"/>
-              </w:rPr>
-              <w:t>Multiple tasks completion</w:t>
-            </w:r>
-          </w:p>
-        </w:tc>
-        <w:tc>
-          <w:tcPr>
-            <w:tcW w:w="0" w:type="auto"/>
-          </w:tcPr>
-          <w:p>
-            <w:pPr>
-              <w:rPr>
-                <w:sz w:val="16"/>
-                <w:szCs w:val="16"/>
-              </w:rPr>
-            </w:pPr>
-          </w:p>
-        </w:tc>
-        <w:tc>
-          <w:tcPr>
-            <w:tcW w:w="0" w:type="auto"/>
-            <w:vMerge/>
-          </w:tcPr>
-          <w:p>
-            <w:pPr>
-              <w:rPr>
-                <w:sz w:val="16"/>
-                <w:szCs w:val="16"/>
-              </w:rPr>
-            </w:pPr>
-          </w:p>
-        </w:tc>
-        <w:tc>
-          <w:tcPr>
-            <w:tcW w:w="0" w:type="auto"/>
-            <w:vMerge/>
-          </w:tcPr>
-          <w:p>
-            <w:pPr>
-              <w:rPr>
-                <w:sz w:val="16"/>
-                <w:szCs w:val="16"/>
-              </w:rPr>
-            </w:pPr>
-          </w:p>
-        </w:tc>
-      </w:tr>
-      <w:tr>
-        <w:tc>
-          <w:tcPr>
-            <w:tcW w:w="0" w:type="auto"/>
-          </w:tcPr>
-          <w:p>
-            <w:pPr>
-              <w:rPr>
-                <w:sz w:val="16"/>
-                <w:szCs w:val="16"/>
-              </w:rPr>
-            </w:pPr>
-            <w:r>
-              <w:rPr>
-                <w:sz w:val="16"/>
-                <w:szCs w:val="16"/>
-              </w:rPr>
-              <w:t>Editing</w:t>
-            </w:r>
-          </w:p>
-        </w:tc>
-        <w:tc>
-          <w:tcPr>
-            <w:tcW w:w="0" w:type="auto"/>
-            <w:vMerge/>
-          </w:tcPr>
-          <w:p>
-            <w:pPr>
-              <w:rPr>
-                <w:sz w:val="16"/>
-                <w:szCs w:val="16"/>
-              </w:rPr>
-            </w:pPr>
-          </w:p>
-        </w:tc>
-        <w:tc>
-          <w:tcPr>
-            <w:tcW w:w="0" w:type="auto"/>
-          </w:tcPr>
-          <w:p>
-            <w:pPr>
-              <w:pStyle w:val="ListParagraph"/>
-              <w:numPr>
-                <w:ilvl w:val="0"/>
-                <w:numId w:val="1"/>
-              </w:numPr>
-              <w:rPr>
-                <w:sz w:val="16"/>
-                <w:szCs w:val="16"/>
-              </w:rPr>
-            </w:pPr>
-            <w:r>
-              <w:rPr>
-                <w:sz w:val="16"/>
-                <w:szCs w:val="16"/>
-              </w:rPr>
-              <w:t>Relative objects system</w:t>
-            </w:r>
-          </w:p>
-          <w:p>
-            <w:pPr>
-              <w:pStyle w:val="ListParagraph"/>
-              <w:numPr>
-                <w:ilvl w:val="0"/>
-                <w:numId w:val="1"/>
-              </w:numPr>
-              <w:rPr>
-                <w:sz w:val="16"/>
-                <w:szCs w:val="16"/>
-              </w:rPr>
-            </w:pPr>
-            <w:r>
-              <w:rPr>
-                <w:sz w:val="16"/>
-                <w:szCs w:val="16"/>
-              </w:rPr>
-              <w:t>Autocomplete for Edit</w:t>
-            </w:r>
-          </w:p>
-        </w:tc>
-        <w:tc>
-          <w:tcPr>
-            <w:tcW w:w="0" w:type="auto"/>
-          </w:tcPr>
-          <w:p>
-            <w:pPr>
-              <w:rPr>
-                <w:sz w:val="16"/>
-                <w:szCs w:val="16"/>
-              </w:rPr>
-            </w:pPr>
-          </w:p>
-        </w:tc>
-        <w:tc>
-          <w:tcPr>
-            <w:tcW w:w="0" w:type="auto"/>
-          </w:tcPr>
-          <w:p>
-            <w:pPr>
-              <w:rPr>
-                <w:sz w:val="16"/>
-                <w:szCs w:val="16"/>
-              </w:rPr>
-            </w:pPr>
-          </w:p>
-        </w:tc>
-        <w:tc>
-          <w:tcPr>
-            <w:tcW w:w="0" w:type="auto"/>
-            <w:vMerge/>
-          </w:tcPr>
-          <w:p>
-            <w:pPr>
-              <w:rPr>
-                <w:sz w:val="16"/>
-                <w:szCs w:val="16"/>
-              </w:rPr>
-            </w:pPr>
-          </w:p>
-        </w:tc>
-        <w:tc>
-          <w:tcPr>
-            <w:tcW w:w="0" w:type="auto"/>
-            <w:vMerge/>
-          </w:tcPr>
-          <w:p>
-            <w:pPr>
-              <w:rPr>
-                <w:sz w:val="16"/>
-                <w:szCs w:val="16"/>
-              </w:rPr>
-            </w:pPr>
-          </w:p>
-        </w:tc>
-      </w:tr>
-      <w:tr>
-        <w:tc>
-          <w:tcPr>
-            <w:tcW w:w="0" w:type="auto"/>
-          </w:tcPr>
-          <w:p>
-            <w:pPr>
-              <w:rPr>
-                <w:sz w:val="16"/>
-                <w:szCs w:val="16"/>
-              </w:rPr>
-            </w:pPr>
-            <w:r>
-              <w:rPr>
-                <w:sz w:val="16"/>
-                <w:szCs w:val="16"/>
-              </w:rPr>
-              <w:t>Displaying</w:t>
-            </w:r>
-          </w:p>
-        </w:tc>
-        <w:tc>
-          <w:tcPr>
-            <w:tcW w:w="0" w:type="auto"/>
-            <w:vMerge/>
-          </w:tcPr>
-          <w:p>
-            <w:pPr>
-              <w:rPr>
-                <w:sz w:val="16"/>
-                <w:szCs w:val="16"/>
-              </w:rPr>
-            </w:pPr>
-          </w:p>
-        </w:tc>
-        <w:tc>
-          <w:tcPr>
-            <w:tcW w:w="0" w:type="auto"/>
-          </w:tcPr>
-          <w:p>
-            <w:pPr>
-              <w:pStyle w:val="ListParagraph"/>
-              <w:numPr>
-                <w:ilvl w:val="0"/>
-                <w:numId w:val="1"/>
-              </w:numPr>
-              <w:rPr>
-                <w:sz w:val="16"/>
-                <w:szCs w:val="16"/>
-              </w:rPr>
-            </w:pPr>
-            <w:r>
-              <w:rPr>
-                <w:sz w:val="16"/>
-                <w:szCs w:val="16"/>
-              </w:rPr>
-              <w:t>Basic Display</w:t>
-            </w:r>
-          </w:p>
-          <w:p>
-            <w:pPr>
-              <w:pStyle w:val="ListParagraph"/>
-              <w:numPr>
-                <w:ilvl w:val="0"/>
-                <w:numId w:val="1"/>
-              </w:numPr>
-              <w:rPr>
-                <w:sz w:val="16"/>
-                <w:szCs w:val="16"/>
-              </w:rPr>
-            </w:pPr>
-            <w:r>
-              <w:rPr>
-                <w:sz w:val="16"/>
-                <w:szCs w:val="16"/>
-              </w:rPr>
-              <w:t>Search by keyword</w:t>
-            </w:r>
-          </w:p>
-          <w:p>
-            <w:pPr>
-              <w:pStyle w:val="ListParagraph"/>
-              <w:numPr>
-                <w:ilvl w:val="0"/>
-                <w:numId w:val="1"/>
-              </w:numPr>
-              <w:rPr>
-                <w:sz w:val="16"/>
-                <w:szCs w:val="16"/>
-              </w:rPr>
-            </w:pPr>
-            <w:r>
-              <w:rPr>
-                <w:sz w:val="16"/>
-                <w:szCs w:val="16"/>
-              </w:rPr>
-              <w:t>Sort chronologically</w:t>
-            </w:r>
-          </w:p>
-          <w:p>
-            <w:pPr>
-              <w:pStyle w:val="ListParagraph"/>
-              <w:numPr>
-                <w:ilvl w:val="0"/>
-                <w:numId w:val="1"/>
-              </w:numPr>
-              <w:rPr>
-                <w:sz w:val="16"/>
-                <w:szCs w:val="16"/>
-              </w:rPr>
-            </w:pPr>
-            <w:r>
-              <w:rPr>
-                <w:sz w:val="16"/>
-                <w:szCs w:val="16"/>
-              </w:rPr>
-              <w:t>Default hashtags</w:t>
-            </w:r>
-          </w:p>
-          <w:p>
-            <w:pPr>
-              <w:pStyle w:val="ListParagraph"/>
-              <w:numPr>
-                <w:ilvl w:val="0"/>
-                <w:numId w:val="1"/>
-              </w:numPr>
-              <w:rPr>
-                <w:sz w:val="16"/>
-                <w:szCs w:val="16"/>
-              </w:rPr>
-            </w:pPr>
-            <w:r>
-              <w:rPr>
-                <w:sz w:val="16"/>
-                <w:szCs w:val="16"/>
-              </w:rPr>
-              <w:t>Custom hashtags</w:t>
-            </w:r>
-          </w:p>
-          <w:p>
-            <w:pPr>
-              <w:pStyle w:val="ListParagraph"/>
-              <w:numPr>
-                <w:ilvl w:val="0"/>
-                <w:numId w:val="1"/>
-              </w:numPr>
-              <w:rPr>
-                <w:sz w:val="16"/>
-                <w:szCs w:val="16"/>
-              </w:rPr>
-            </w:pPr>
-            <w:r>
-              <w:rPr>
-                <w:sz w:val="16"/>
-                <w:szCs w:val="16"/>
-              </w:rPr>
-              <w:t>Relative date display (today, tomorrow, actual date)</w:t>
-            </w:r>
-          </w:p>
-          <w:p>
-            <w:pPr>
-              <w:pStyle w:val="ListParagraph"/>
-              <w:numPr>
-                <w:ilvl w:val="0"/>
-                <w:numId w:val="1"/>
-              </w:numPr>
-              <w:rPr>
-                <w:sz w:val="16"/>
-                <w:szCs w:val="16"/>
-              </w:rPr>
-            </w:pPr>
-            <w:r>
-              <w:rPr>
-                <w:sz w:val="16"/>
-                <w:szCs w:val="16"/>
-              </w:rPr>
-              <w:t>Gramatically correct date listing (comma/and/from/to)</w:t>
-            </w:r>
-          </w:p>
-          <w:p>
-            <w:pPr>
-              <w:pStyle w:val="ListParagraph"/>
-              <w:numPr>
-                <w:ilvl w:val="0"/>
-                <w:numId w:val="1"/>
-              </w:numPr>
-              <w:rPr>
-                <w:sz w:val="16"/>
-                <w:szCs w:val="16"/>
-              </w:rPr>
-            </w:pPr>
-            <w:r>
-              <w:rPr>
-                <w:sz w:val="16"/>
-                <w:szCs w:val="16"/>
-              </w:rPr>
-              <w:t>Grammatically correct date prepositions (on, at)</w:t>
-            </w:r>
-          </w:p>
-        </w:tc>
-        <w:tc>
-          <w:tcPr>
-            <w:tcW w:w="0" w:type="auto"/>
-          </w:tcPr>
-          <w:p>
-            <w:pPr>
-              <w:pStyle w:val="ListParagraph"/>
-              <w:rPr>
-                <w:sz w:val="16"/>
-                <w:szCs w:val="16"/>
-              </w:rPr>
-            </w:pPr>
-          </w:p>
-        </w:tc>
-        <w:tc>
-          <w:tcPr>
-            <w:tcW w:w="0" w:type="auto"/>
-          </w:tcPr>
-          <w:p>
-            <w:pPr>
-              <w:rPr>
-                <w:sz w:val="16"/>
-                <w:szCs w:val="16"/>
-              </w:rPr>
-            </w:pPr>
-          </w:p>
-        </w:tc>
-        <w:tc>
-          <w:tcPr>
-            <w:tcW w:w="0" w:type="auto"/>
-            <w:vMerge/>
-          </w:tcPr>
-          <w:p>
-            <w:pPr>
-              <w:rPr>
-                <w:sz w:val="16"/>
-                <w:szCs w:val="16"/>
-              </w:rPr>
-            </w:pPr>
-          </w:p>
-        </w:tc>
-        <w:tc>
-          <w:tcPr>
-            <w:tcW w:w="0" w:type="auto"/>
-            <w:vMerge/>
-          </w:tcPr>
-          <w:p>
-            <w:pPr>
-              <w:rPr>
-                <w:sz w:val="16"/>
-                <w:szCs w:val="16"/>
-              </w:rPr>
-            </w:pPr>
-          </w:p>
-        </w:tc>
-      </w:tr>
-      <w:tr>
-        <w:tc>
-          <w:tcPr>
-            <w:tcW w:w="0" w:type="auto"/>
-          </w:tcPr>
-          <w:p>
-            <w:pPr>
-              <w:rPr>
-                <w:sz w:val="16"/>
-                <w:szCs w:val="16"/>
-              </w:rPr>
-            </w:pPr>
-            <w:r>
-              <w:rPr>
-                <w:sz w:val="16"/>
-                <w:szCs w:val="16"/>
-              </w:rPr>
-              <w:t>Hints</w:t>
-            </w:r>
-          </w:p>
-        </w:tc>
-        <w:tc>
-          <w:tcPr>
-            <w:tcW w:w="0" w:type="auto"/>
-            <w:vMerge/>
-          </w:tcPr>
-          <w:p>
-            <w:pPr>
-              <w:rPr>
-                <w:sz w:val="16"/>
-                <w:szCs w:val="16"/>
-              </w:rPr>
-            </w:pPr>
-          </w:p>
-        </w:tc>
-        <w:tc>
-          <w:tcPr>
-            <w:tcW w:w="0" w:type="auto"/>
-          </w:tcPr>
-          <w:p>
-            <w:pPr>
-              <w:pStyle w:val="ListParagraph"/>
-              <w:numPr>
-                <w:ilvl w:val="0"/>
-                <w:numId w:val="1"/>
-              </w:numPr>
-              <w:rPr>
-                <w:sz w:val="16"/>
-                <w:szCs w:val="16"/>
-              </w:rPr>
-            </w:pPr>
-            <w:r>
-              <w:rPr>
-                <w:sz w:val="16"/>
-                <w:szCs w:val="16"/>
-              </w:rPr>
-              <w:t>Message object</w:t>
-            </w:r>
-          </w:p>
-          <w:p>
-            <w:pPr>
-              <w:pStyle w:val="ListParagraph"/>
-              <w:numPr>
-                <w:ilvl w:val="0"/>
-                <w:numId w:val="1"/>
-              </w:numPr>
-              <w:rPr>
-                <w:b/>
-                <w:sz w:val="16"/>
-                <w:szCs w:val="16"/>
-              </w:rPr>
-            </w:pPr>
-            <w:r>
-              <w:rPr>
-                <w:sz w:val="16"/>
-                <w:szCs w:val="16"/>
-              </w:rPr>
-              <w:t>Partial command hints</w:t>
-            </w:r>
-          </w:p>
-          <w:p>
-            <w:pPr>
-              <w:pStyle w:val="ListParagraph"/>
-              <w:numPr>
-                <w:ilvl w:val="0"/>
-                <w:numId w:val="1"/>
-              </w:numPr>
-              <w:rPr>
-                <w:b/>
-                <w:sz w:val="16"/>
-                <w:szCs w:val="16"/>
-              </w:rPr>
-            </w:pPr>
-            <w:r>
-              <w:rPr>
-                <w:sz w:val="16"/>
-                <w:szCs w:val="16"/>
-              </w:rPr>
-              <w:t>Command usage hints</w:t>
-            </w:r>
-          </w:p>
-          <w:p>
-            <w:pPr>
-              <w:pStyle w:val="ListParagraph"/>
-              <w:numPr>
-                <w:ilvl w:val="0"/>
-                <w:numId w:val="1"/>
-              </w:numPr>
-              <w:rPr>
-                <w:sz w:val="16"/>
-                <w:szCs w:val="16"/>
-              </w:rPr>
-            </w:pPr>
-            <w:r>
-              <w:rPr>
-                <w:sz w:val="16"/>
-                <w:szCs w:val="16"/>
-              </w:rPr>
-              <w:t>Autocomplete</w:t>
-            </w:r>
-            <w:r>
-              <w:rPr>
-                <w:sz w:val="16"/>
-                <w:szCs w:val="16"/>
-              </w:rPr>
-              <w:t xml:space="preserve"> System</w:t>
-            </w:r>
-          </w:p>
-          <w:p>
-            <w:pPr>
-              <w:pStyle w:val="ListParagraph"/>
-              <w:numPr>
-                <w:ilvl w:val="0"/>
-                <w:numId w:val="1"/>
-              </w:numPr>
-              <w:rPr>
-                <w:b/>
-                <w:sz w:val="16"/>
-                <w:szCs w:val="16"/>
-              </w:rPr>
-            </w:pPr>
-            <w:r>
-              <w:rPr>
-                <w:sz w:val="16"/>
-                <w:szCs w:val="16"/>
-              </w:rPr>
-              <w:t>Overlap warning</w:t>
-            </w:r>
-          </w:p>
-        </w:tc>
-        <w:tc>
-          <w:tcPr>
-            <w:tcW w:w="0" w:type="auto"/>
-          </w:tcPr>
-          <w:p>
-            <w:pPr>
-              <w:ind w:left="360"/>
-              <w:rPr>
-                <w:sz w:val="16"/>
-                <w:szCs w:val="16"/>
-              </w:rPr>
-            </w:pPr>
-          </w:p>
-        </w:tc>
-        <w:tc>
-          <w:tcPr>
-            <w:tcW w:w="0" w:type="auto"/>
-          </w:tcPr>
-          <w:p>
-            <w:pPr>
-              <w:ind w:left="360"/>
-              <w:rPr>
-                <w:sz w:val="16"/>
-                <w:szCs w:val="16"/>
-              </w:rPr>
-            </w:pPr>
-          </w:p>
-        </w:tc>
-        <w:tc>
-          <w:tcPr>
-            <w:tcW w:w="0" w:type="auto"/>
-            <w:vMerge/>
-          </w:tcPr>
-          <w:p>
-            <w:pPr>
-              <w:rPr>
-                <w:sz w:val="16"/>
-                <w:szCs w:val="16"/>
-              </w:rPr>
-            </w:pPr>
-          </w:p>
-        </w:tc>
-        <w:tc>
-          <w:tcPr>
-            <w:tcW w:w="0" w:type="auto"/>
-            <w:vMerge/>
-          </w:tcPr>
-          <w:p>
-            <w:pPr>
-              <w:rPr>
-                <w:sz w:val="16"/>
-                <w:szCs w:val="16"/>
-              </w:rPr>
-            </w:pPr>
-          </w:p>
-        </w:tc>
-      </w:tr>
-      <w:tr>
-        <w:tc>
-          <w:tcPr>
-            <w:tcW w:w="0" w:type="auto"/>
-          </w:tcPr>
-          <w:p>
-            <w:pPr>
-              <w:rPr>
-                <w:sz w:val="16"/>
-                <w:szCs w:val="16"/>
-              </w:rPr>
-            </w:pPr>
-            <w:r>
-              <w:rPr>
-                <w:sz w:val="16"/>
-                <w:szCs w:val="16"/>
-              </w:rPr>
-              <w:lastRenderedPageBreak/>
-              <w:t>Undo/Redi</w:t>
-            </w:r>
-          </w:p>
-        </w:tc>
-        <w:tc>
-          <w:tcPr>
-            <w:tcW w:w="0" w:type="auto"/>
-            <w:vMerge/>
-          </w:tcPr>
-          <w:p>
-            <w:pPr>
-              <w:rPr>
-                <w:sz w:val="16"/>
-                <w:szCs w:val="16"/>
-              </w:rPr>
-            </w:pPr>
-          </w:p>
-        </w:tc>
-        <w:tc>
-          <w:tcPr>
-            <w:tcW w:w="0" w:type="auto"/>
-          </w:tcPr>
-          <w:p>
-            <w:pPr>
-              <w:pStyle w:val="ListParagraph"/>
-              <w:numPr>
-                <w:ilvl w:val="0"/>
-                <w:numId w:val="4"/>
-              </w:numPr>
-              <w:rPr>
-                <w:sz w:val="16"/>
-                <w:szCs w:val="16"/>
-              </w:rPr>
-            </w:pPr>
-            <w:r>
-              <w:rPr>
-                <w:sz w:val="16"/>
-                <w:szCs w:val="16"/>
-              </w:rPr>
-              <w:t>Command dictionary (alternative commands)</w:t>
-            </w:r>
-          </w:p>
-          <w:p>
-            <w:pPr>
-              <w:pStyle w:val="ListParagraph"/>
-              <w:numPr>
-                <w:ilvl w:val="0"/>
-                <w:numId w:val="4"/>
-              </w:numPr>
-              <w:rPr>
-                <w:sz w:val="16"/>
-                <w:szCs w:val="16"/>
-              </w:rPr>
-            </w:pPr>
-            <w:r>
-              <w:rPr>
-                <w:sz w:val="16"/>
-                <w:szCs w:val="16"/>
-              </w:rPr>
-              <w:t>Action object</w:t>
-            </w:r>
-          </w:p>
-          <w:p>
-            <w:pPr>
-              <w:pStyle w:val="ListParagraph"/>
-              <w:numPr>
-                <w:ilvl w:val="0"/>
-                <w:numId w:val="4"/>
-              </w:numPr>
-              <w:rPr>
-                <w:sz w:val="16"/>
-                <w:szCs w:val="16"/>
-              </w:rPr>
-            </w:pPr>
-            <w:r>
-              <w:rPr>
-                <w:sz w:val="16"/>
-                <w:szCs w:val="16"/>
-              </w:rPr>
-              <w:t>Object oriented actions for all actions</w:t>
-            </w:r>
-          </w:p>
-        </w:tc>
-        <w:tc>
-          <w:tcPr>
-            <w:tcW w:w="0" w:type="auto"/>
-          </w:tcPr>
-          <w:p>
-            <w:pPr>
-              <w:ind w:left="360"/>
-              <w:rPr>
-                <w:sz w:val="16"/>
-                <w:szCs w:val="16"/>
-              </w:rPr>
-            </w:pPr>
-          </w:p>
-        </w:tc>
-        <w:tc>
-          <w:tcPr>
-            <w:tcW w:w="0" w:type="auto"/>
-          </w:tcPr>
-          <w:p>
-            <w:pPr>
-              <w:rPr>
-                <w:sz w:val="16"/>
-                <w:szCs w:val="16"/>
-              </w:rPr>
-            </w:pPr>
-          </w:p>
-        </w:tc>
-        <w:tc>
-          <w:tcPr>
-            <w:tcW w:w="0" w:type="auto"/>
-            <w:vMerge/>
-          </w:tcPr>
-          <w:p>
-            <w:pPr>
-              <w:rPr>
-                <w:sz w:val="16"/>
-                <w:szCs w:val="16"/>
-              </w:rPr>
-            </w:pPr>
-          </w:p>
-        </w:tc>
-        <w:tc>
-          <w:tcPr>
-            <w:tcW w:w="0" w:type="auto"/>
-            <w:vMerge/>
-          </w:tcPr>
-          <w:p>
-            <w:pPr>
-              <w:rPr>
-                <w:sz w:val="16"/>
-                <w:szCs w:val="16"/>
-              </w:rPr>
-            </w:pPr>
-          </w:p>
-        </w:tc>
-      </w:tr>
-      <w:tr>
-        <w:tc>
-          <w:tcPr>
-            <w:tcW w:w="0" w:type="auto"/>
-          </w:tcPr>
-          <w:p>
-            <w:pPr>
-              <w:rPr>
-                <w:sz w:val="16"/>
-                <w:szCs w:val="16"/>
-              </w:rPr>
-            </w:pPr>
-            <w:r>
-              <w:rPr>
-                <w:sz w:val="16"/>
-                <w:szCs w:val="16"/>
-              </w:rPr>
-              <w:t>List Processor</w:t>
-            </w:r>
-          </w:p>
-        </w:tc>
-        <w:tc>
-          <w:tcPr>
-            <w:tcW w:w="0" w:type="auto"/>
-            <w:vMerge/>
-          </w:tcPr>
-          <w:p>
-            <w:pPr>
-              <w:rPr>
-                <w:sz w:val="16"/>
-                <w:szCs w:val="16"/>
-              </w:rPr>
-            </w:pPr>
-          </w:p>
-        </w:tc>
-        <w:tc>
-          <w:tcPr>
-            <w:tcW w:w="0" w:type="auto"/>
-          </w:tcPr>
-          <w:p>
-            <w:pPr>
-              <w:pStyle w:val="ListParagraph"/>
-              <w:numPr>
-                <w:ilvl w:val="0"/>
-                <w:numId w:val="1"/>
-              </w:numPr>
-              <w:rPr>
-                <w:sz w:val="16"/>
-                <w:szCs w:val="16"/>
-              </w:rPr>
-            </w:pPr>
-            <w:r>
-              <w:rPr>
-                <w:sz w:val="16"/>
-                <w:szCs w:val="16"/>
-              </w:rPr>
-              <w:t>Sort based on date</w:t>
-            </w:r>
-          </w:p>
-          <w:p>
-            <w:pPr>
-              <w:pStyle w:val="ListParagraph"/>
-              <w:numPr>
-                <w:ilvl w:val="0"/>
-                <w:numId w:val="1"/>
-              </w:numPr>
-              <w:rPr>
-                <w:sz w:val="16"/>
-                <w:szCs w:val="16"/>
-              </w:rPr>
-            </w:pPr>
-            <w:r>
-              <w:rPr>
-                <w:sz w:val="16"/>
-                <w:szCs w:val="16"/>
-              </w:rPr>
-              <w:t>Filter based on date</w:t>
-            </w:r>
-          </w:p>
-          <w:p>
-            <w:pPr>
-              <w:pStyle w:val="ListParagraph"/>
-              <w:numPr>
-                <w:ilvl w:val="1"/>
-                <w:numId w:val="1"/>
-              </w:numPr>
-              <w:rPr>
-                <w:sz w:val="16"/>
-                <w:szCs w:val="16"/>
-              </w:rPr>
-            </w:pPr>
-            <w:r>
-              <w:rPr>
-                <w:sz w:val="16"/>
-                <w:szCs w:val="16"/>
-              </w:rPr>
-              <w:t>Today</w:t>
-            </w:r>
-          </w:p>
-          <w:p>
-            <w:pPr>
-              <w:pStyle w:val="ListParagraph"/>
-              <w:numPr>
-                <w:ilvl w:val="1"/>
-                <w:numId w:val="1"/>
-              </w:numPr>
-              <w:rPr>
-                <w:sz w:val="16"/>
-                <w:szCs w:val="16"/>
-              </w:rPr>
-            </w:pPr>
-            <w:r>
-              <w:rPr>
-                <w:sz w:val="16"/>
-                <w:szCs w:val="16"/>
-              </w:rPr>
-              <w:t>Tomorrow</w:t>
-            </w:r>
-          </w:p>
-          <w:p>
-            <w:pPr>
-              <w:pStyle w:val="ListParagraph"/>
-              <w:numPr>
-                <w:ilvl w:val="1"/>
-                <w:numId w:val="1"/>
-              </w:numPr>
-              <w:rPr>
-                <w:sz w:val="16"/>
-                <w:szCs w:val="16"/>
-              </w:rPr>
-            </w:pPr>
-            <w:r>
-              <w:rPr>
-                <w:sz w:val="16"/>
-                <w:szCs w:val="16"/>
-              </w:rPr>
-              <w:t>Upcoming (this week)</w:t>
-            </w:r>
-          </w:p>
-          <w:p>
-            <w:pPr>
-              <w:pStyle w:val="ListParagraph"/>
-              <w:numPr>
-                <w:ilvl w:val="1"/>
-                <w:numId w:val="1"/>
-              </w:numPr>
-              <w:rPr>
-                <w:sz w:val="16"/>
-                <w:szCs w:val="16"/>
-              </w:rPr>
-            </w:pPr>
-            <w:r>
-              <w:rPr>
-                <w:sz w:val="16"/>
-                <w:szCs w:val="16"/>
-              </w:rPr>
-              <w:t>Someday (no date)</w:t>
-            </w:r>
-          </w:p>
-          <w:p>
-            <w:pPr>
-              <w:pStyle w:val="ListParagraph"/>
-              <w:numPr>
-                <w:ilvl w:val="0"/>
-                <w:numId w:val="1"/>
-              </w:numPr>
-              <w:rPr>
-                <w:sz w:val="16"/>
-                <w:szCs w:val="16"/>
-              </w:rPr>
-            </w:pPr>
-            <w:r>
-              <w:rPr>
-                <w:sz w:val="16"/>
-                <w:szCs w:val="16"/>
-              </w:rPr>
-              <w:t>Filter based on hashtags</w:t>
-            </w:r>
-          </w:p>
-          <w:p>
-            <w:pPr>
-              <w:pStyle w:val="ListParagraph"/>
-              <w:numPr>
-                <w:ilvl w:val="1"/>
-                <w:numId w:val="1"/>
-              </w:numPr>
-              <w:rPr>
-                <w:sz w:val="16"/>
-                <w:szCs w:val="16"/>
-              </w:rPr>
-            </w:pPr>
-            <w:r>
-              <w:rPr>
-                <w:sz w:val="16"/>
-                <w:szCs w:val="16"/>
-              </w:rPr>
-              <w:t>Default hashtags</w:t>
-            </w:r>
-          </w:p>
-          <w:p>
-            <w:pPr>
-              <w:pStyle w:val="ListParagraph"/>
-              <w:numPr>
-                <w:ilvl w:val="0"/>
-                <w:numId w:val="1"/>
-              </w:numPr>
-              <w:rPr>
-                <w:sz w:val="16"/>
-                <w:szCs w:val="16"/>
-              </w:rPr>
-            </w:pPr>
-            <w:r>
-              <w:rPr>
-                <w:sz w:val="16"/>
-                <w:szCs w:val="16"/>
-              </w:rPr>
-              <w:t>Custom hashtags</w:t>
-            </w:r>
-          </w:p>
-        </w:tc>
-        <w:tc>
-          <w:tcPr>
-            <w:tcW w:w="0" w:type="auto"/>
-          </w:tcPr>
-          <w:p>
-            <w:pPr>
-              <w:rPr>
-                <w:b/>
-                <w:sz w:val="16"/>
-                <w:szCs w:val="16"/>
-              </w:rPr>
-            </w:pPr>
-          </w:p>
-        </w:tc>
-        <w:tc>
-          <w:tcPr>
-            <w:tcW w:w="0" w:type="auto"/>
-          </w:tcPr>
-          <w:p>
-            <w:pPr>
-              <w:rPr>
-                <w:sz w:val="16"/>
-                <w:szCs w:val="16"/>
-              </w:rPr>
-            </w:pPr>
-          </w:p>
-        </w:tc>
-        <w:tc>
-          <w:tcPr>
-            <w:tcW w:w="0" w:type="auto"/>
-            <w:vMerge/>
-          </w:tcPr>
-          <w:p>
-            <w:pPr>
-              <w:rPr>
-                <w:sz w:val="16"/>
-                <w:szCs w:val="16"/>
-              </w:rPr>
-            </w:pPr>
-          </w:p>
-        </w:tc>
-        <w:tc>
-          <w:tcPr>
-            <w:tcW w:w="0" w:type="auto"/>
-            <w:vMerge/>
-          </w:tcPr>
-          <w:p>
-            <w:pPr>
-              <w:rPr>
-                <w:sz w:val="16"/>
-                <w:szCs w:val="16"/>
-              </w:rPr>
-            </w:pPr>
-          </w:p>
-        </w:tc>
-      </w:tr>
-      <w:tr>
-        <w:tc>
-          <w:tcPr>
-            <w:tcW w:w="0" w:type="auto"/>
-          </w:tcPr>
-          <w:p>
-            <w:pPr>
-              <w:rPr>
-                <w:sz w:val="16"/>
-                <w:szCs w:val="16"/>
-              </w:rPr>
-            </w:pPr>
-            <w:r>
-              <w:rPr>
-                <w:sz w:val="16"/>
-                <w:szCs w:val="16"/>
-              </w:rPr>
-              <w:t>Storage</w:t>
-            </w:r>
-          </w:p>
-        </w:tc>
-        <w:tc>
-          <w:tcPr>
-            <w:tcW w:w="0" w:type="auto"/>
-            <w:vMerge/>
-          </w:tcPr>
-          <w:p>
-            <w:pPr>
-              <w:rPr>
-                <w:sz w:val="16"/>
-                <w:szCs w:val="16"/>
-              </w:rPr>
-            </w:pPr>
-          </w:p>
-        </w:tc>
-        <w:tc>
-          <w:tcPr>
-            <w:tcW w:w="0" w:type="auto"/>
-          </w:tcPr>
-          <w:p>
-            <w:pPr>
-              <w:pStyle w:val="ListParagraph"/>
-              <w:numPr>
-                <w:ilvl w:val="0"/>
-                <w:numId w:val="1"/>
-              </w:numPr>
-              <w:rPr>
-                <w:sz w:val="16"/>
-                <w:szCs w:val="16"/>
-              </w:rPr>
-            </w:pPr>
-            <w:r>
-              <w:rPr>
-                <w:sz w:val="16"/>
-                <w:szCs w:val="16"/>
-              </w:rPr>
-              <w:t>Saving list of tasks as JSON to specified filename</w:t>
-            </w:r>
-          </w:p>
-          <w:p>
-            <w:pPr>
-              <w:pStyle w:val="ListParagraph"/>
-              <w:numPr>
-                <w:ilvl w:val="0"/>
-                <w:numId w:val="1"/>
-              </w:numPr>
-              <w:rPr>
-                <w:sz w:val="16"/>
-                <w:szCs w:val="16"/>
-              </w:rPr>
-            </w:pPr>
-            <w:r>
-              <w:rPr>
-                <w:sz w:val="16"/>
-                <w:szCs w:val="16"/>
-              </w:rPr>
-              <w:t>Parsing JSON file in specified filename into list of task</w:t>
-            </w:r>
-          </w:p>
-        </w:tc>
-        <w:tc>
-          <w:tcPr>
-            <w:tcW w:w="0" w:type="auto"/>
-          </w:tcPr>
-          <w:p>
-            <w:pPr>
-              <w:rPr>
-                <w:sz w:val="16"/>
-                <w:szCs w:val="16"/>
-              </w:rPr>
-            </w:pPr>
-          </w:p>
-        </w:tc>
-        <w:tc>
-          <w:tcPr>
-            <w:tcW w:w="0" w:type="auto"/>
-          </w:tcPr>
-          <w:p>
-            <w:pPr>
-              <w:rPr>
-                <w:sz w:val="16"/>
-                <w:szCs w:val="16"/>
-              </w:rPr>
-            </w:pPr>
-          </w:p>
-        </w:tc>
-        <w:tc>
-          <w:tcPr>
-            <w:tcW w:w="0" w:type="auto"/>
-            <w:vMerge/>
-          </w:tcPr>
-          <w:p>
-            <w:pPr>
-              <w:rPr>
-                <w:sz w:val="16"/>
-                <w:szCs w:val="16"/>
-              </w:rPr>
-            </w:pPr>
-          </w:p>
-        </w:tc>
-        <w:tc>
-          <w:tcPr>
-            <w:tcW w:w="0" w:type="auto"/>
-            <w:vMerge/>
-          </w:tcPr>
-          <w:p>
-            <w:pPr>
-              <w:rPr>
-                <w:sz w:val="16"/>
-                <w:szCs w:val="16"/>
-              </w:rPr>
-            </w:pPr>
-          </w:p>
-        </w:tc>
-      </w:tr>
-    </w:tbl>
-    <w:p>
-      <w:pPr>
-        <w:rPr>
-          <w:sz w:val="16"/>
-          <w:szCs w:val="16"/>
-        </w:rPr>
-        <w:sectPr>
-          <w:pgSz w:w="15840" w:h="12240" w:orient="landscape"/>
-          <w:pgMar w:top="1440" w:right="1440" w:bottom="1440" w:left="1440" w:header="720" w:footer="720" w:gutter="0"/>
-          <w:cols w:space="720"/>
-          <w:docGrid w:linePitch="360"/>
-        </w:sectPr>
-      </w:pPr>
-      <w:bookmarkStart w:id="0" w:name="_GoBack"/>
-      <w:bookmarkEnd w:id="0"/>
-    </w:p>
-    <w:p>
-      <w:pPr>
-        <w:rPr>
-          <w:sz w:val="16"/>
-          <w:szCs w:val="16"/>
-        </w:rPr>
-      </w:pPr>
-    </w:p>
     <w:sectPr>
-      <w:pgSz w:w="12240" w:h="15840"/>
+      <w:pgSz w:w="15840" w:h="12240" w:orient="landscape"/>
       <w:pgMar w:top="1440" w:right="1440" w:bottom="1440" w:left="1440" w:header="720" w:footer="720" w:gutter="0"/>
       <w:cols w:space="720"/>
       <w:docGrid w:linePitch="360"/>

</xml_diff>